<commit_message>
simplified the templates  and put some error checking in solver
</commit_message>
<xml_diff>
--- a/downloads/QR Game Template v500C.docx
+++ b/downloads/QR Game Template v500C.docx
@@ -3,19 +3,74 @@
 <w:document xmlns:wpc="http://schemas.microsoft.com/office/word/2010/wordprocessingCanvas" xmlns:cx="http://schemas.microsoft.com/office/drawing/2014/chartex" xmlns:cx1="http://schemas.microsoft.com/office/drawing/2015/9/8/chartex" xmlns:cx2="http://schemas.microsoft.com/office/drawing/2015/10/21/chartex" xmlns:cx3="http://schemas.microsoft.com/office/drawing/2016/5/9/chartex" xmlns:cx4="http://schemas.microsoft.com/office/drawing/2016/5/10/chartex" xmlns:cx5="http://schemas.microsoft.com/office/drawing/2016/5/11/chartex" xmlns:cx6="http://schemas.microsoft.com/office/drawing/2016/5/12/chartex" xmlns:cx7="http://schemas.microsoft.com/office/drawing/2016/5/13/chartex" xmlns:cx8="http://schemas.microsoft.com/office/drawing/2016/5/14/chartex" xmlns:mc="http://schemas.openxmlformats.org/markup-compatibility/2006" xmlns:aink="http://schemas.microsoft.com/office/drawing/2016/ink" xmlns:am3d="http://schemas.microsoft.com/office/drawing/2017/model3d" xmlns:o="urn:schemas-microsoft-com:office:office" xmlns:r="http://schemas.openxmlformats.org/officeDocument/2006/relationships" xmlns:m="http://schemas.openxmlformats.org/officeDocument/2006/math" xmlns:v="urn:schemas-microsoft-com:vml" xmlns:wp14="http://schemas.microsoft.com/office/word/2010/wordprocessingDrawing" xmlns:wp="http://schemas.openxmlformats.org/drawingml/2006/wordprocessingDrawing" xmlns:w10="urn:schemas-microsoft-com:office:word" xmlns:w="http://schemas.openxmlformats.org/wordprocessingml/2006/main" xmlns:w14="http://schemas.microsoft.com/office/word/2010/wordml" xmlns:w15="http://schemas.microsoft.com/office/word/2012/wordml" xmlns:w16cid="http://schemas.microsoft.com/office/word/2016/wordml/cid" xmlns:w16se="http://schemas.microsoft.com/office/word/2015/wordml/symex" xmlns:wpg="http://schemas.microsoft.com/office/word/2010/wordprocessingGroup" xmlns:wpi="http://schemas.microsoft.com/office/word/2010/wordprocessingInk" xmlns:wne="http://schemas.microsoft.com/office/word/2006/wordml" xmlns:wps="http://schemas.microsoft.com/office/word/2010/wordprocessingShape" mc:Ignorable="w14 w15 w16se w16cid wp14">
   <w:body>
     <w:p>
+      <w:bookmarkStart w:id="0" w:name="directions"/>
+      <w:r>
+        <w:rPr>
+          <w:rFonts w:ascii="Arial" w:hAnsi="Arial" w:cs="Arial"/>
+        </w:rPr>
+        <w:t>Please check your responses with</w:t>
+      </w:r>
+      <w:r>
+        <w:rPr>
+          <w:rFonts w:ascii="Arial" w:hAnsi="Arial" w:cs="Arial"/>
+        </w:rPr>
+        <w:t xml:space="preserve"> </w:t>
+      </w:r>
+      <w:r>
+        <w:rPr>
+          <w:rStyle w:val="Hyperlink"/>
+          <w:rFonts w:ascii="Arial" w:hAnsi="Arial" w:cs="Arial"/>
+        </w:rPr>
+        <w:t>https://qrproblems.org</w:t>
+      </w:r>
+      <w:r>
+        <w:rPr>
+          <w:rFonts w:ascii="Arial" w:hAnsi="Arial" w:cs="Arial"/>
+        </w:rPr>
+        <w:t xml:space="preserve"> </w:t>
+      </w:r>
+      <w:r>
+        <w:rPr>
+          <w:rFonts w:ascii="Arial" w:hAnsi="Arial" w:cs="Arial"/>
+        </w:rPr>
+        <w:t xml:space="preserve">or scan the QR code.   You will </w:t>
+      </w:r>
+      <w:r>
+        <w:rPr>
+          <w:rFonts w:ascii="Arial" w:hAnsi="Arial" w:cs="Arial"/>
+        </w:rPr>
+        <w:t xml:space="preserve">be given values for the problem variables when you </w:t>
+      </w:r>
+      <w:r>
+        <w:rPr>
+          <w:rFonts w:ascii="Arial" w:hAnsi="Arial" w:cs="Arial"/>
+        </w:rPr>
+        <w:t xml:space="preserve">put in your </w:t>
+      </w:r>
+      <w:r>
+        <w:rPr>
+          <w:rFonts w:ascii="Arial" w:hAnsi="Arial" w:cs="Arial"/>
+        </w:rPr>
+        <w:t>Problem Number</w:t>
+      </w:r>
+      <w:r>
+        <w:t xml:space="preserve"> </w:t>
+      </w:r>
+      <w:r>
+        <w:pict w14:anchorId="1C126E7F">
+          <v:rect id="_x0000_i1028" style="width:0;height:1.5pt" o:hralign="center" o:hrstd="t" o:hr="t" fillcolor="#a0a0a0" stroked="f"/>
+        </w:pict>
+      </w:r>
+    </w:p>
+    <w:p>
       <w:pPr>
         <w:spacing w:after="0"/>
         <w:rPr>
           <w:color w:val="385623" w:themeColor="accent6" w:themeShade="80"/>
         </w:rPr>
       </w:pPr>
-      <w:bookmarkStart w:id="0" w:name="directions"/>
-      <w:r>
-        <w:rPr>
-          <w:color w:val="385623" w:themeColor="accent6" w:themeShade="80"/>
-        </w:rPr>
-        <w:tab/>
-      </w:r>
+      <w:bookmarkStart w:id="1" w:name="_GoBack"/>
+      <w:bookmarkEnd w:id="1"/>
       <w:r>
         <w:rPr>
           <w:color w:val="385623" w:themeColor="accent6" w:themeShade="80"/>
@@ -63,19 +118,7 @@
         <w:rPr>
           <w:color w:val="385623" w:themeColor="accent6" w:themeShade="80"/>
         </w:rPr>
-        <w:t xml:space="preserve">Please delete these directions </w:t>
-      </w:r>
-      <w:r>
-        <w:rPr>
-          <w:color w:val="385623" w:themeColor="accent6" w:themeShade="80"/>
-        </w:rPr>
-        <w:t>before writing problem if layout is important</w:t>
-      </w:r>
-      <w:r>
-        <w:rPr>
-          <w:color w:val="385623" w:themeColor="accent6" w:themeShade="80"/>
-        </w:rPr>
-        <w:t xml:space="preserve">.  The </w:t>
+        <w:t xml:space="preserve"> The </w:t>
       </w:r>
       <w:r>
         <w:rPr>
@@ -113,13 +156,19 @@
         <w:rPr>
           <w:color w:val="385623" w:themeColor="accent6" w:themeShade="80"/>
         </w:rPr>
-        <w:t xml:space="preserve"> will delete them </w:t>
-      </w:r>
-      <w:r>
-        <w:rPr>
-          <w:color w:val="385623" w:themeColor="accent6" w:themeShade="80"/>
-        </w:rPr>
-        <w:t xml:space="preserve">(and anything between </w:t>
+        <w:t xml:space="preserve"> will delete</w:t>
+      </w:r>
+      <w:r>
+        <w:rPr>
+          <w:color w:val="385623" w:themeColor="accent6" w:themeShade="80"/>
+        </w:rPr>
+        <w:t xml:space="preserve"> </w:t>
+      </w:r>
+      <w:r>
+        <w:rPr>
+          <w:color w:val="385623" w:themeColor="accent6" w:themeShade="80"/>
+        </w:rPr>
+        <w:t xml:space="preserve">anything between </w:t>
       </w:r>
       <w:r>
         <w:rPr>
@@ -149,25 +198,7 @@
         <w:rPr>
           <w:color w:val="385623" w:themeColor="accent6" w:themeShade="80"/>
         </w:rPr>
-        <w:t xml:space="preserve">markup tags </w:t>
-      </w:r>
-      <w:r>
-        <w:rPr>
-          <w:color w:val="385623" w:themeColor="accent6" w:themeShade="80"/>
-        </w:rPr>
-        <w:t xml:space="preserve">like those </w:t>
-      </w:r>
-      <w:r>
-        <w:rPr>
-          <w:color w:val="385623" w:themeColor="accent6" w:themeShade="80"/>
-        </w:rPr>
-        <w:t xml:space="preserve">around this section) </w:t>
-      </w:r>
-      <w:r>
-        <w:rPr>
-          <w:color w:val="385623" w:themeColor="accent6" w:themeShade="80"/>
-        </w:rPr>
-        <w:t>otherwise</w:t>
+        <w:t>markup tags</w:t>
       </w:r>
       <w:r>
         <w:rPr>
@@ -194,7 +225,7 @@
     <w:p>
       <w:pPr>
         <w:spacing w:after="0"/>
-        <w:ind w:left="720" w:hanging="270"/>
+        <w:ind w:left="270" w:hanging="270"/>
         <w:rPr>
           <w:color w:val="385623" w:themeColor="accent6" w:themeShade="80"/>
         </w:rPr>
@@ -210,13 +241,6 @@
           <w:color w:val="385623" w:themeColor="accent6" w:themeShade="80"/>
         </w:rPr>
         <w:t xml:space="preserve"> for </w:t>
-      </w:r>
-      <w:r>
-        <w:rPr>
-          <w:color w:val="385623" w:themeColor="accent6" w:themeShade="80"/>
-          <w:u w:val="single"/>
-        </w:rPr>
-        <w:t xml:space="preserve">numerical </w:t>
       </w:r>
       <w:r>
         <w:rPr>
@@ -242,7 +266,7 @@
     <w:p>
       <w:pPr>
         <w:spacing w:after="0"/>
-        <w:ind w:left="1710" w:hanging="270"/>
+        <w:ind w:left="1260" w:hanging="270"/>
         <w:rPr>
           <w:color w:val="000000" w:themeColor="text1"/>
         </w:rPr>
@@ -327,33 +351,19 @@
         <w:rPr>
           <w:color w:val="000000" w:themeColor="text1"/>
         </w:rPr>
+        <w:t>##varname,g1_</w:t>
+      </w:r>
+      <w:r>
+        <w:rPr>
+          <w:color w:val="000000" w:themeColor="text1"/>
+        </w:rPr>
+        <w:t>sqr</w:t>
+      </w:r>
+      <w:r>
+        <w:rPr>
+          <w:color w:val="000000" w:themeColor="text1"/>
+        </w:rPr>
         <w:t>##</w:t>
-      </w:r>
-      <w:proofErr w:type="gramStart"/>
-      <w:r>
-        <w:rPr>
-          <w:color w:val="000000" w:themeColor="text1"/>
-        </w:rPr>
-        <w:t>varname,g</w:t>
-      </w:r>
-      <w:proofErr w:type="gramEnd"/>
-      <w:r>
-        <w:rPr>
-          <w:color w:val="000000" w:themeColor="text1"/>
-        </w:rPr>
-        <w:t>1_num,</w:t>
-      </w:r>
-      <w:r>
-        <w:rPr>
-          <w:color w:val="000000" w:themeColor="text1"/>
-        </w:rPr>
-        <w:t>B</w:t>
-      </w:r>
-      <w:r>
-        <w:rPr>
-          <w:color w:val="000000" w:themeColor="text1"/>
-        </w:rPr>
-        <w:t>asecase value##</w:t>
       </w:r>
       <w:r>
         <w:rPr>
@@ -365,7 +375,7 @@
     <w:p>
       <w:pPr>
         <w:spacing w:after="0"/>
-        <w:ind w:left="1710" w:hanging="270"/>
+        <w:ind w:left="1260" w:hanging="270"/>
         <w:rPr>
           <w:color w:val="000000" w:themeColor="text1"/>
         </w:rPr>
@@ -447,39 +457,25 @@
         <w:rPr>
           <w:color w:val="000000" w:themeColor="text1"/>
         </w:rPr>
-        <w:t xml:space="preserve"> ##</w:t>
-      </w:r>
-      <w:proofErr w:type="gramStart"/>
-      <w:r>
-        <w:rPr>
-          <w:color w:val="000000" w:themeColor="text1"/>
-        </w:rPr>
-        <w:t>varname,g</w:t>
-      </w:r>
-      <w:proofErr w:type="gramEnd"/>
-      <w:r>
-        <w:rPr>
-          <w:color w:val="000000" w:themeColor="text1"/>
-        </w:rPr>
-        <w:t>2_num,</w:t>
-      </w:r>
-      <w:r>
-        <w:rPr>
-          <w:color w:val="000000" w:themeColor="text1"/>
-        </w:rPr>
-        <w:t>B</w:t>
-      </w:r>
-      <w:r>
-        <w:rPr>
-          <w:color w:val="000000" w:themeColor="text1"/>
-        </w:rPr>
-        <w:t>asecase value##</w:t>
+        <w:t xml:space="preserve"> ##varname,g2_</w:t>
+      </w:r>
+      <w:r>
+        <w:rPr>
+          <w:color w:val="000000" w:themeColor="text1"/>
+        </w:rPr>
+        <w:t>oval</w:t>
+      </w:r>
+      <w:r>
+        <w:rPr>
+          <w:color w:val="000000" w:themeColor="text1"/>
+        </w:rPr>
+        <w:t>##</w:t>
       </w:r>
     </w:p>
     <w:p>
       <w:pPr>
         <w:spacing w:after="0"/>
-        <w:ind w:left="1710" w:hanging="270"/>
+        <w:ind w:left="1260" w:hanging="270"/>
         <w:rPr>
           <w:color w:val="385623" w:themeColor="accent6" w:themeShade="80"/>
         </w:rPr>
@@ -563,39 +559,25 @@
         <w:rPr>
           <w:color w:val="000000" w:themeColor="text1"/>
         </w:rPr>
-        <w:t xml:space="preserve"> ##</w:t>
-      </w:r>
-      <w:proofErr w:type="gramStart"/>
-      <w:r>
-        <w:rPr>
-          <w:color w:val="000000" w:themeColor="text1"/>
-        </w:rPr>
-        <w:t>varname,g</w:t>
-      </w:r>
-      <w:proofErr w:type="gramEnd"/>
-      <w:r>
-        <w:rPr>
-          <w:color w:val="000000" w:themeColor="text1"/>
-        </w:rPr>
-        <w:t>3_num,</w:t>
-      </w:r>
-      <w:r>
-        <w:rPr>
-          <w:color w:val="000000" w:themeColor="text1"/>
-        </w:rPr>
-        <w:t>B</w:t>
-      </w:r>
-      <w:r>
-        <w:rPr>
-          <w:color w:val="000000" w:themeColor="text1"/>
-        </w:rPr>
-        <w:t>asecase value##</w:t>
+        <w:t xml:space="preserve"> ##varname,g3_</w:t>
+      </w:r>
+      <w:r>
+        <w:rPr>
+          <w:color w:val="000000" w:themeColor="text1"/>
+        </w:rPr>
+        <w:t>trap</w:t>
+      </w:r>
+      <w:r>
+        <w:rPr>
+          <w:color w:val="000000" w:themeColor="text1"/>
+        </w:rPr>
+        <w:t>##</w:t>
       </w:r>
     </w:p>
     <w:p>
       <w:pPr>
         <w:spacing w:after="0"/>
-        <w:ind w:left="1170" w:hanging="270"/>
+        <w:ind w:left="360" w:hanging="270"/>
         <w:rPr>
           <w:color w:val="385623" w:themeColor="accent6" w:themeShade="80"/>
         </w:rPr>
@@ -604,7 +586,7 @@
     <w:p>
       <w:pPr>
         <w:spacing w:after="0"/>
-        <w:ind w:left="1440" w:hanging="270"/>
+        <w:ind w:left="90"/>
         <w:rPr>
           <w:color w:val="385623" w:themeColor="accent6" w:themeShade="80"/>
         </w:rPr>
@@ -613,542 +595,101 @@
         <w:rPr>
           <w:color w:val="385623" w:themeColor="accent6" w:themeShade="80"/>
         </w:rPr>
-        <w:t xml:space="preserve">For </w:t>
-      </w:r>
-      <w:r>
-        <w:rPr>
-          <w:color w:val="385623" w:themeColor="accent6" w:themeShade="80"/>
-          <w:u w:val="single"/>
-        </w:rPr>
-        <w:t>text Game variables</w:t>
-      </w:r>
-      <w:r>
-        <w:rPr>
-          <w:color w:val="385623" w:themeColor="accent6" w:themeShade="80"/>
-        </w:rPr>
-        <w:t xml:space="preserve"> copy and paste the following:</w:t>
+        <w:t xml:space="preserve">Replace the </w:t>
+      </w:r>
+      <w:proofErr w:type="spellStart"/>
+      <w:r>
+        <w:rPr>
+          <w:color w:val="385623" w:themeColor="accent6" w:themeShade="80"/>
+        </w:rPr>
+        <w:t>varname</w:t>
+      </w:r>
+      <w:proofErr w:type="spellEnd"/>
+      <w:r>
+        <w:rPr>
+          <w:color w:val="385623" w:themeColor="accent6" w:themeShade="80"/>
+        </w:rPr>
+        <w:t xml:space="preserve"> and </w:t>
+      </w:r>
+      <w:r>
+        <w:rPr>
+          <w:color w:val="385623" w:themeColor="accent6" w:themeShade="80"/>
+        </w:rPr>
+        <w:t xml:space="preserve">change the </w:t>
+      </w:r>
+      <w:r>
+        <w:rPr>
+          <w:color w:val="385623" w:themeColor="accent6" w:themeShade="80"/>
+        </w:rPr>
+        <w:t xml:space="preserve">size to accommodate hand written values for the longest </w:t>
+      </w:r>
+      <w:r>
+        <w:rPr>
+          <w:color w:val="385623" w:themeColor="accent6" w:themeShade="80"/>
+        </w:rPr>
+        <w:t xml:space="preserve">possible </w:t>
+      </w:r>
+      <w:r>
+        <w:rPr>
+          <w:color w:val="385623" w:themeColor="accent6" w:themeShade="80"/>
+        </w:rPr>
+        <w:t>value</w:t>
+      </w:r>
+      <w:r>
+        <w:rPr>
+          <w:color w:val="385623" w:themeColor="accent6" w:themeShade="80"/>
+        </w:rPr>
+        <w:t>.</w:t>
       </w:r>
     </w:p>
     <w:p>
       <w:pPr>
         <w:spacing w:after="0"/>
-        <w:ind w:left="1710" w:hanging="270"/>
-        <w:rPr>
-          <w:color w:val="000000" w:themeColor="text1"/>
+        <w:ind w:left="270" w:hanging="270"/>
+        <w:rPr>
+          <w:color w:val="385623" w:themeColor="accent6" w:themeShade="80"/>
         </w:rPr>
       </w:pPr>
       <w:r>
         <w:rPr>
-          <w:noProof/>
-          <w:color w:val="385623" w:themeColor="accent6" w:themeShade="80"/>
-        </w:rPr>
-        <mc:AlternateContent>
-          <mc:Choice Requires="wps">
-            <w:drawing>
-              <wp:inline distT="0" distB="0" distL="0" distR="0" wp14:anchorId="32F3BDB5" wp14:editId="4BC19CAC">
-                <wp:extent cx="1261730" cy="276446"/>
-                <wp:effectExtent l="19050" t="19050" r="15240" b="28575"/>
-                <wp:docPr id="8" name="Rectangle 8"/>
-                <wp:cNvGraphicFramePr/>
-                <a:graphic xmlns:a="http://schemas.openxmlformats.org/drawingml/2006/main">
-                  <a:graphicData uri="http://schemas.microsoft.com/office/word/2010/wordprocessingShape">
-                    <wps:wsp>
-                      <wps:cNvSpPr/>
-                      <wps:spPr>
-                        <a:xfrm>
-                          <a:off x="0" y="0"/>
-                          <a:ext cx="1261730" cy="276446"/>
-                        </a:xfrm>
-                        <a:prstGeom prst="rect">
-                          <a:avLst/>
-                        </a:prstGeom>
-                        <a:noFill/>
-                        <a:ln w="38100">
-                          <a:solidFill>
-                            <a:srgbClr val="0070C0"/>
-                          </a:solidFill>
-                        </a:ln>
-                      </wps:spPr>
-                      <wps:style>
-                        <a:lnRef idx="2">
-                          <a:schemeClr val="accent1">
-                            <a:shade val="50000"/>
-                          </a:schemeClr>
-                        </a:lnRef>
-                        <a:fillRef idx="1">
-                          <a:schemeClr val="accent1"/>
-                        </a:fillRef>
-                        <a:effectRef idx="0">
-                          <a:schemeClr val="accent1"/>
-                        </a:effectRef>
-                        <a:fontRef idx="minor">
-                          <a:schemeClr val="lt1"/>
-                        </a:fontRef>
-                      </wps:style>
-                      <wps:bodyPr rot="0" spcFirstLastPara="0" vertOverflow="overflow" horzOverflow="overflow" vert="horz" wrap="square" lIns="91440" tIns="45720" rIns="91440" bIns="45720" numCol="1" spcCol="0" rtlCol="0" fromWordArt="0" anchor="ctr" anchorCtr="0" forceAA="0" compatLnSpc="1">
-                        <a:prstTxWarp prst="textNoShape">
-                          <a:avLst/>
-                        </a:prstTxWarp>
-                        <a:noAutofit/>
-                      </wps:bodyPr>
-                    </wps:wsp>
-                  </a:graphicData>
-                </a:graphic>
-              </wp:inline>
-            </w:drawing>
-          </mc:Choice>
-          <mc:Fallback>
-            <w:pict>
-              <v:rect w14:anchorId="54F9D6E0" id="Rectangle 8" o:spid="_x0000_s1026" style="width:99.35pt;height:21.75pt;visibility:visible;mso-wrap-style:square;mso-left-percent:-10001;mso-top-percent:-10001;mso-position-horizontal:absolute;mso-position-horizontal-relative:char;mso-position-vertical:absolute;mso-position-vertical-relative:line;mso-left-percent:-10001;mso-top-percent:-10001;v-text-anchor:middle" o:gfxdata="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" filled="f" strokecolor="#0070c0" strokeweight="3pt">
-                <w10:anchorlock/>
-              </v:rect>
-            </w:pict>
-          </mc:Fallback>
-        </mc:AlternateContent>
-      </w:r>
-      <w:r>
-        <w:rPr>
-          <w:color w:val="385623" w:themeColor="accent6" w:themeShade="80"/>
-        </w:rPr>
-        <w:t xml:space="preserve"> </w:t>
-      </w:r>
-      <w:r>
-        <w:rPr>
-          <w:color w:val="000000" w:themeColor="text1"/>
-        </w:rPr>
-        <w:t>##</w:t>
-      </w:r>
-      <w:proofErr w:type="gramStart"/>
-      <w:r>
-        <w:rPr>
-          <w:color w:val="000000" w:themeColor="text1"/>
-        </w:rPr>
-        <w:t>varname,g</w:t>
-      </w:r>
-      <w:proofErr w:type="gramEnd"/>
-      <w:r>
-        <w:rPr>
-          <w:color w:val="000000" w:themeColor="text1"/>
-        </w:rPr>
-        <w:t>1_txt,</w:t>
-      </w:r>
-      <w:r>
-        <w:rPr>
-          <w:color w:val="000000" w:themeColor="text1"/>
-        </w:rPr>
-        <w:t>B</w:t>
-      </w:r>
-      <w:r>
-        <w:rPr>
-          <w:color w:val="000000" w:themeColor="text1"/>
-        </w:rPr>
-        <w:t>asecase value##</w:t>
-      </w:r>
-      <w:r>
-        <w:rPr>
-          <w:color w:val="000000" w:themeColor="text1"/>
-        </w:rPr>
-        <w:tab/>
+          <w:color w:val="385623" w:themeColor="accent6" w:themeShade="80"/>
+        </w:rPr>
+        <w:t>2</w:t>
+      </w:r>
+      <w:r>
+        <w:rPr>
+          <w:color w:val="385623" w:themeColor="accent6" w:themeShade="80"/>
+        </w:rPr>
+        <w:t xml:space="preserve">) solve the problem – see </w:t>
+      </w:r>
+      <w:proofErr w:type="spellStart"/>
+      <w:r>
+        <w:rPr>
+          <w:color w:val="385623" w:themeColor="accent6" w:themeShade="80"/>
+        </w:rPr>
+        <w:t>QRPsolve</w:t>
+      </w:r>
+      <w:proofErr w:type="spellEnd"/>
+      <w:r>
+        <w:rPr>
+          <w:color w:val="385623" w:themeColor="accent6" w:themeShade="80"/>
+        </w:rPr>
+        <w:t xml:space="preserve"> template for directions on this.  </w:t>
       </w:r>
     </w:p>
     <w:p>
       <w:pPr>
         <w:spacing w:after="0"/>
-        <w:ind w:left="1710" w:hanging="270"/>
-        <w:rPr>
-          <w:color w:val="000000" w:themeColor="text1"/>
+        <w:ind w:left="270" w:hanging="270"/>
+        <w:rPr>
+          <w:color w:val="385623" w:themeColor="accent6" w:themeShade="80"/>
         </w:rPr>
       </w:pPr>
       <w:r>
         <w:rPr>
-          <w:noProof/>
-          <w:color w:val="000000" w:themeColor="text1"/>
-        </w:rPr>
-        <mc:AlternateContent>
-          <mc:Choice Requires="wps">
-            <w:drawing>
-              <wp:inline distT="0" distB="0" distL="0" distR="0" wp14:anchorId="5DA45D1B" wp14:editId="0594C0DC">
-                <wp:extent cx="1261110" cy="247650"/>
-                <wp:effectExtent l="19050" t="38100" r="15240" b="38100"/>
-                <wp:docPr id="9" name="Rectangle: Rounded Corners 9"/>
-                <wp:cNvGraphicFramePr/>
-                <a:graphic xmlns:a="http://schemas.openxmlformats.org/drawingml/2006/main">
-                  <a:graphicData uri="http://schemas.microsoft.com/office/word/2010/wordprocessingShape">
-                    <wps:wsp>
-                      <wps:cNvSpPr/>
-                      <wps:spPr>
-                        <a:xfrm>
-                          <a:off x="0" y="0"/>
-                          <a:ext cx="1261110" cy="247650"/>
-                        </a:xfrm>
-                        <a:prstGeom prst="roundRect">
-                          <a:avLst>
-                            <a:gd name="adj" fmla="val 50000"/>
-                          </a:avLst>
-                        </a:prstGeom>
-                        <a:noFill/>
-                        <a:ln w="38100">
-                          <a:solidFill>
-                            <a:srgbClr val="C00000"/>
-                          </a:solidFill>
-                          <a:prstDash val="solid"/>
-                        </a:ln>
-                      </wps:spPr>
-                      <wps:style>
-                        <a:lnRef idx="2">
-                          <a:schemeClr val="accent1">
-                            <a:shade val="50000"/>
-                          </a:schemeClr>
-                        </a:lnRef>
-                        <a:fillRef idx="1">
-                          <a:schemeClr val="accent1"/>
-                        </a:fillRef>
-                        <a:effectRef idx="0">
-                          <a:schemeClr val="accent1"/>
-                        </a:effectRef>
-                        <a:fontRef idx="minor">
-                          <a:schemeClr val="lt1"/>
-                        </a:fontRef>
-                      </wps:style>
-                      <wps:bodyPr rot="0" spcFirstLastPara="0" vertOverflow="overflow" horzOverflow="overflow" vert="horz" wrap="square" lIns="91440" tIns="45720" rIns="91440" bIns="45720" numCol="1" spcCol="0" rtlCol="0" fromWordArt="0" anchor="ctr" anchorCtr="0" forceAA="0" compatLnSpc="1">
-                        <a:prstTxWarp prst="textNoShape">
-                          <a:avLst/>
-                        </a:prstTxWarp>
-                        <a:noAutofit/>
-                      </wps:bodyPr>
-                    </wps:wsp>
-                  </a:graphicData>
-                </a:graphic>
-              </wp:inline>
-            </w:drawing>
-          </mc:Choice>
-          <mc:Fallback>
-            <w:pict>
-              <v:roundrect w14:anchorId="6E4E5EA2" id="Rectangle: Rounded Corners 9" o:spid="_x0000_s1026" style="width:99.3pt;height:19.5pt;visibility:visible;mso-wrap-style:square;mso-left-percent:-10001;mso-top-percent:-10001;mso-position-horizontal:absolute;mso-position-horizontal-relative:char;mso-position-vertical:absolute;mso-position-vertical-relative:line;mso-left-percent:-10001;mso-top-percent:-10001;v-text-anchor:middle" arcsize=".5" o:gfxdata="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" filled="f" strokecolor="#c00000" strokeweight="3pt">
-                <v:stroke joinstyle="miter"/>
-                <w10:anchorlock/>
-              </v:roundrect>
-            </w:pict>
-          </mc:Fallback>
-        </mc:AlternateContent>
-      </w:r>
-      <w:r>
-        <w:rPr>
-          <w:color w:val="000000" w:themeColor="text1"/>
-        </w:rPr>
-        <w:t xml:space="preserve"> ##</w:t>
-      </w:r>
-      <w:proofErr w:type="gramStart"/>
-      <w:r>
-        <w:rPr>
-          <w:color w:val="000000" w:themeColor="text1"/>
-        </w:rPr>
-        <w:t>varname,g</w:t>
-      </w:r>
-      <w:proofErr w:type="gramEnd"/>
-      <w:r>
-        <w:rPr>
-          <w:color w:val="000000" w:themeColor="text1"/>
-        </w:rPr>
-        <w:t>2_txt,</w:t>
-      </w:r>
-      <w:r>
-        <w:rPr>
-          <w:color w:val="000000" w:themeColor="text1"/>
-        </w:rPr>
-        <w:t>B</w:t>
-      </w:r>
-      <w:r>
-        <w:rPr>
-          <w:color w:val="000000" w:themeColor="text1"/>
-        </w:rPr>
-        <w:t>asecase value##</w:t>
-      </w:r>
-    </w:p>
-    <w:p>
-      <w:pPr>
-        <w:spacing w:after="0"/>
-        <w:ind w:left="1710" w:hanging="270"/>
-        <w:rPr>
-          <w:color w:val="000000" w:themeColor="text1"/>
-        </w:rPr>
-      </w:pPr>
-      <w:r>
-        <w:rPr>
-          <w:noProof/>
-          <w:color w:val="000000" w:themeColor="text1"/>
-        </w:rPr>
-        <mc:AlternateContent>
-          <mc:Choice Requires="wps">
-            <w:drawing>
-              <wp:inline distT="0" distB="0" distL="0" distR="0" wp14:anchorId="36B7688D" wp14:editId="3532BEA4">
-                <wp:extent cx="1353820" cy="205105"/>
-                <wp:effectExtent l="38100" t="19050" r="36830" b="23495"/>
-                <wp:docPr id="11" name="Trapezoid 11"/>
-                <wp:cNvGraphicFramePr/>
-                <a:graphic xmlns:a="http://schemas.openxmlformats.org/drawingml/2006/main">
-                  <a:graphicData uri="http://schemas.microsoft.com/office/word/2010/wordprocessingShape">
-                    <wps:wsp>
-                      <wps:cNvSpPr/>
-                      <wps:spPr>
-                        <a:xfrm>
-                          <a:off x="0" y="0"/>
-                          <a:ext cx="1353820" cy="205105"/>
-                        </a:xfrm>
-                        <a:prstGeom prst="trapezoid">
-                          <a:avLst>
-                            <a:gd name="adj" fmla="val 55296"/>
-                          </a:avLst>
-                        </a:prstGeom>
-                        <a:noFill/>
-                        <a:ln w="38100">
-                          <a:solidFill>
-                            <a:schemeClr val="accent6">
-                              <a:lumMod val="75000"/>
-                            </a:schemeClr>
-                          </a:solidFill>
-                        </a:ln>
-                      </wps:spPr>
-                      <wps:style>
-                        <a:lnRef idx="2">
-                          <a:schemeClr val="accent1">
-                            <a:shade val="50000"/>
-                          </a:schemeClr>
-                        </a:lnRef>
-                        <a:fillRef idx="1">
-                          <a:schemeClr val="accent1"/>
-                        </a:fillRef>
-                        <a:effectRef idx="0">
-                          <a:schemeClr val="accent1"/>
-                        </a:effectRef>
-                        <a:fontRef idx="minor">
-                          <a:schemeClr val="lt1"/>
-                        </a:fontRef>
-                      </wps:style>
-                      <wps:bodyPr rot="0" spcFirstLastPara="0" vertOverflow="overflow" horzOverflow="overflow" vert="horz" wrap="square" lIns="91440" tIns="45720" rIns="91440" bIns="45720" numCol="1" spcCol="0" rtlCol="0" fromWordArt="0" anchor="ctr" anchorCtr="0" forceAA="0" compatLnSpc="1">
-                        <a:prstTxWarp prst="textNoShape">
-                          <a:avLst/>
-                        </a:prstTxWarp>
-                        <a:noAutofit/>
-                      </wps:bodyPr>
-                    </wps:wsp>
-                  </a:graphicData>
-                </a:graphic>
-              </wp:inline>
-            </w:drawing>
-          </mc:Choice>
-          <mc:Fallback>
-            <w:pict>
-              <v:shape w14:anchorId="2A4CAECC" id="Trapezoid 11" o:spid="_x0000_s1026" style="width:106.6pt;height:16.15pt;visibility:visible;mso-wrap-style:square;mso-left-percent:-10001;mso-top-percent:-10001;mso-position-horizontal:absolute;mso-position-horizontal-relative:char;mso-position-vertical:absolute;mso-position-vertical-relative:line;mso-left-percent:-10001;mso-top-percent:-10001;v-text-anchor:middle" coordsize="1353820,205105" o:gfxdata="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" path="m,205105l113415,,1240405,r113415,205105l,205105xe" filled="f" strokecolor="#538135 [2409]" strokeweight="3pt">
-                <v:stroke joinstyle="miter"/>
-                <v:path arrowok="t" o:connecttype="custom" o:connectlocs="0,205105;113415,0;1240405,0;1353820,205105;0,205105" o:connectangles="0,0,0,0,0"/>
-                <w10:anchorlock/>
-              </v:shape>
-            </w:pict>
-          </mc:Fallback>
-        </mc:AlternateContent>
-      </w:r>
-      <w:r>
-        <w:rPr>
-          <w:color w:val="000000" w:themeColor="text1"/>
-        </w:rPr>
-        <w:t xml:space="preserve"> ##</w:t>
-      </w:r>
-      <w:proofErr w:type="gramStart"/>
-      <w:r>
-        <w:rPr>
-          <w:color w:val="000000" w:themeColor="text1"/>
-        </w:rPr>
-        <w:t>varname,g</w:t>
-      </w:r>
-      <w:proofErr w:type="gramEnd"/>
-      <w:r>
-        <w:rPr>
-          <w:color w:val="000000" w:themeColor="text1"/>
-        </w:rPr>
-        <w:t>3_txt,</w:t>
-      </w:r>
-      <w:r>
-        <w:rPr>
-          <w:color w:val="000000" w:themeColor="text1"/>
-        </w:rPr>
-        <w:t>B</w:t>
-      </w:r>
-      <w:r>
-        <w:rPr>
-          <w:color w:val="000000" w:themeColor="text1"/>
-        </w:rPr>
-        <w:t>asecase value##</w:t>
-      </w:r>
-    </w:p>
-    <w:p>
-      <w:pPr>
-        <w:spacing w:after="0"/>
-        <w:ind w:left="1170" w:hanging="270"/>
-        <w:rPr>
-          <w:color w:val="385623" w:themeColor="accent6" w:themeShade="80"/>
-        </w:rPr>
-      </w:pPr>
-    </w:p>
-    <w:p>
-      <w:pPr>
-        <w:spacing w:after="0"/>
-        <w:ind w:left="1170" w:hanging="270"/>
-        <w:rPr>
-          <w:color w:val="385623" w:themeColor="accent6" w:themeShade="80"/>
-        </w:rPr>
-      </w:pPr>
-      <w:r>
-        <w:rPr>
-          <w:color w:val="385623" w:themeColor="accent6" w:themeShade="80"/>
-        </w:rPr>
-        <w:t xml:space="preserve">Replace the </w:t>
-      </w:r>
-      <w:proofErr w:type="spellStart"/>
-      <w:r>
-        <w:rPr>
-          <w:color w:val="385623" w:themeColor="accent6" w:themeShade="80"/>
-        </w:rPr>
-        <w:t>varname</w:t>
-      </w:r>
-      <w:proofErr w:type="spellEnd"/>
-      <w:r>
-        <w:rPr>
-          <w:color w:val="385623" w:themeColor="accent6" w:themeShade="80"/>
-        </w:rPr>
-        <w:t xml:space="preserve"> and the </w:t>
-      </w:r>
-      <w:proofErr w:type="spellStart"/>
-      <w:r>
-        <w:rPr>
-          <w:color w:val="385623" w:themeColor="accent6" w:themeShade="80"/>
-        </w:rPr>
-        <w:t>Bacecase</w:t>
-      </w:r>
-      <w:proofErr w:type="spellEnd"/>
-      <w:r>
-        <w:rPr>
-          <w:color w:val="385623" w:themeColor="accent6" w:themeShade="80"/>
-        </w:rPr>
-        <w:t xml:space="preserve"> values.  You may only use a </w:t>
-      </w:r>
-      <w:r>
-        <w:rPr>
-          <w:color w:val="385623" w:themeColor="accent6" w:themeShade="80"/>
-        </w:rPr>
-        <w:t xml:space="preserve">maximum </w:t>
-      </w:r>
-      <w:r>
-        <w:rPr>
-          <w:color w:val="385623" w:themeColor="accent6" w:themeShade="80"/>
-        </w:rPr>
-        <w:t>total of 3 game variables that must be of type g1_???, g2_??? And g3_???  - where ??? is either txt of num.  You can change the box length to fit the longest word of the options for that variable, but do not change its format or layout options.</w:t>
-      </w:r>
-    </w:p>
-    <w:p>
-      <w:pPr>
-        <w:spacing w:after="0"/>
-        <w:ind w:left="720" w:hanging="270"/>
-        <w:rPr>
-          <w:color w:val="385623" w:themeColor="accent6" w:themeShade="80"/>
-        </w:rPr>
-      </w:pPr>
-    </w:p>
-    <w:p>
-      <w:pPr>
-        <w:spacing w:after="0"/>
-        <w:ind w:left="720" w:hanging="270"/>
-        <w:rPr>
-          <w:color w:val="385623" w:themeColor="accent6" w:themeShade="80"/>
-        </w:rPr>
-      </w:pPr>
-      <w:r>
-        <w:rPr>
-          <w:color w:val="385623" w:themeColor="accent6" w:themeShade="80"/>
-        </w:rPr>
-        <w:t>2</w:t>
-      </w:r>
-      <w:r>
-        <w:rPr>
-          <w:color w:val="385623" w:themeColor="accent6" w:themeShade="80"/>
-        </w:rPr>
-        <w:t xml:space="preserve">) solve the problem – see </w:t>
-      </w:r>
-      <w:proofErr w:type="spellStart"/>
-      <w:r>
-        <w:rPr>
-          <w:color w:val="385623" w:themeColor="accent6" w:themeShade="80"/>
-        </w:rPr>
-        <w:t>QRPsolve</w:t>
-      </w:r>
-      <w:proofErr w:type="spellEnd"/>
-      <w:r>
-        <w:rPr>
-          <w:color w:val="385623" w:themeColor="accent6" w:themeShade="80"/>
-        </w:rPr>
-        <w:t xml:space="preserve"> template for directions on this.  </w:t>
-      </w:r>
-    </w:p>
-    <w:p>
-      <w:pPr>
-        <w:spacing w:after="0"/>
-        <w:ind w:left="720" w:hanging="270"/>
-        <w:rPr>
-          <w:color w:val="385623" w:themeColor="accent6" w:themeShade="80"/>
-        </w:rPr>
-      </w:pPr>
-      <w:r>
-        <w:rPr>
           <w:color w:val="385623" w:themeColor="accent6" w:themeShade="80"/>
         </w:rPr>
         <w:t>3</w:t>
-      </w:r>
-      <w:r>
-        <w:rPr>
-          <w:color w:val="385623" w:themeColor="accent6" w:themeShade="80"/>
-        </w:rPr>
-        <w:t xml:space="preserve">) Run Prep macro in </w:t>
-      </w:r>
-      <w:proofErr w:type="spellStart"/>
-      <w:r>
-        <w:rPr>
-          <w:color w:val="385623" w:themeColor="accent6" w:themeShade="80"/>
-        </w:rPr>
-        <w:t>QRPSolve</w:t>
-      </w:r>
-      <w:proofErr w:type="spellEnd"/>
-      <w:r>
-        <w:rPr>
-          <w:color w:val="385623" w:themeColor="accent6" w:themeShade="80"/>
-        </w:rPr>
-        <w:t xml:space="preserve"> template to </w:t>
-      </w:r>
-      <w:r>
-        <w:rPr>
-          <w:color w:val="385623" w:themeColor="accent6" w:themeShade="80"/>
-        </w:rPr>
-        <w:t xml:space="preserve">prep this document and I/O </w:t>
-      </w:r>
-      <w:r>
-        <w:rPr>
-          <w:color w:val="385623" w:themeColor="accent6" w:themeShade="80"/>
-        </w:rPr>
-        <w:t xml:space="preserve">files for upload </w:t>
-      </w:r>
-    </w:p>
-    <w:p>
-      <w:pPr>
-        <w:spacing w:after="0"/>
-        <w:ind w:left="720" w:hanging="270"/>
-        <w:rPr>
-          <w:color w:val="385623" w:themeColor="accent6" w:themeShade="80"/>
-        </w:rPr>
-      </w:pPr>
-      <w:r>
-        <w:rPr>
-          <w:color w:val="385623" w:themeColor="accent6" w:themeShade="80"/>
-        </w:rPr>
-        <w:t>4</w:t>
       </w:r>
       <w:r>
         <w:rPr>
@@ -1393,7 +934,19 @@
         <w:rPr>
           <w:color w:val="000000" w:themeColor="text1"/>
         </w:rPr>
-        <w:t xml:space="preserve"> ##material,g1_txt,iron##</w:t>
+        <w:t xml:space="preserve"> ##material,g1_</w:t>
+      </w:r>
+      <w:r>
+        <w:rPr>
+          <w:color w:val="000000" w:themeColor="text1"/>
+        </w:rPr>
+        <w:t>sqr</w:t>
+      </w:r>
+      <w:r>
+        <w:rPr>
+          <w:color w:val="000000" w:themeColor="text1"/>
+        </w:rPr>
+        <w:t>##</w:t>
       </w:r>
       <w:r>
         <w:rPr>
@@ -1484,7 +1037,19 @@
         <w:rPr>
           <w:color w:val="000000" w:themeColor="text1"/>
         </w:rPr>
-        <w:t xml:space="preserve"> ##diameter,g2_num,1.0##</w:t>
+        <w:t xml:space="preserve"> ##diameter,g2_</w:t>
+      </w:r>
+      <w:r>
+        <w:rPr>
+          <w:color w:val="000000" w:themeColor="text1"/>
+        </w:rPr>
+        <w:t>oval</w:t>
+      </w:r>
+      <w:r>
+        <w:rPr>
+          <w:color w:val="000000" w:themeColor="text1"/>
+        </w:rPr>
+        <w:t>##</w:t>
       </w:r>
       <w:r>
         <w:rPr>
@@ -1625,13 +1190,13 @@
         <w:rPr>
           <w:color w:val="000000" w:themeColor="text1"/>
         </w:rPr>
-        <w:t>,g3_num,</w:t>
-      </w:r>
-      <w:r>
-        <w:rPr>
-          <w:color w:val="000000" w:themeColor="text1"/>
-        </w:rPr>
-        <w:t>2.15</w:t>
+        <w:t>,g3_</w:t>
+      </w:r>
+      <w:r>
+        <w:rPr>
+          <w:color w:val="000000" w:themeColor="text1"/>
+        </w:rPr>
+        <w:t>trap</w:t>
       </w:r>
       <w:r>
         <w:rPr>
@@ -1922,7 +1487,6 @@
               <w:jc w:val="center"/>
             </w:pPr>
             <w:r>
-              <w:lastRenderedPageBreak/>
               <w:t>Aluminum</w:t>
             </w:r>
           </w:p>
@@ -2002,12 +1566,7 @@
       </w:r>
     </w:p>
     <w:sectPr>
-      <w:headerReference w:type="even" r:id="rId7"/>
-      <w:headerReference w:type="default" r:id="rId8"/>
-      <w:footerReference w:type="even" r:id="rId9"/>
-      <w:footerReference w:type="default" r:id="rId10"/>
-      <w:headerReference w:type="first" r:id="rId11"/>
-      <w:footerReference w:type="first" r:id="rId12"/>
+      <w:headerReference w:type="first" r:id="rId7"/>
       <w:pgSz w:w="12240" w:h="15840"/>
       <w:pgMar w:top="1440" w:right="1080" w:bottom="1440" w:left="1080" w:header="720" w:footer="720" w:gutter="0"/>
       <w:cols w:space="720"/>
@@ -2043,36 +1602,6 @@
 </w:endnotes>
 </file>
 
-<file path=word/footer1.xml><?xml version="1.0" encoding="utf-8"?>
-<w:ftr xmlns:wpc="http://schemas.microsoft.com/office/word/2010/wordprocessingCanvas" xmlns:cx="http://schemas.microsoft.com/office/drawing/2014/chartex" xmlns:cx1="http://schemas.microsoft.com/office/drawing/2015/9/8/chartex" xmlns:cx2="http://schemas.microsoft.com/office/drawing/2015/10/21/chartex" xmlns:cx3="http://schemas.microsoft.com/office/drawing/2016/5/9/chartex" xmlns:cx4="http://schemas.microsoft.com/office/drawing/2016/5/10/chartex" xmlns:cx5="http://schemas.microsoft.com/office/drawing/2016/5/11/chartex" xmlns:cx6="http://schemas.microsoft.com/office/drawing/2016/5/12/chartex" xmlns:cx7="http://schemas.microsoft.com/office/drawing/2016/5/13/chartex" xmlns:cx8="http://schemas.microsoft.com/office/drawing/2016/5/14/chartex" xmlns:mc="http://schemas.openxmlformats.org/markup-compatibility/2006" xmlns:aink="http://schemas.microsoft.com/office/drawing/2016/ink" xmlns:am3d="http://schemas.microsoft.com/office/drawing/2017/model3d" xmlns:o="urn:schemas-microsoft-com:office:office" xmlns:r="http://schemas.openxmlformats.org/officeDocument/2006/relationships" xmlns:m="http://schemas.openxmlformats.org/officeDocument/2006/math" xmlns:v="urn:schemas-microsoft-com:vml" xmlns:wp14="http://schemas.microsoft.com/office/word/2010/wordprocessingDrawing" xmlns:wp="http://schemas.openxmlformats.org/drawingml/2006/wordprocessingDrawing" xmlns:w10="urn:schemas-microsoft-com:office:word" xmlns:w="http://schemas.openxmlformats.org/wordprocessingml/2006/main" xmlns:w14="http://schemas.microsoft.com/office/word/2010/wordml" xmlns:w15="http://schemas.microsoft.com/office/word/2012/wordml" xmlns:w16cid="http://schemas.microsoft.com/office/word/2016/wordml/cid" xmlns:w16se="http://schemas.microsoft.com/office/word/2015/wordml/symex" xmlns:wpg="http://schemas.microsoft.com/office/word/2010/wordprocessingGroup" xmlns:wpi="http://schemas.microsoft.com/office/word/2010/wordprocessingInk" xmlns:wne="http://schemas.microsoft.com/office/word/2006/wordml" xmlns:wps="http://schemas.microsoft.com/office/word/2010/wordprocessingShape" mc:Ignorable="w14 w15 w16se w16cid wp14">
-  <w:p>
-    <w:pPr>
-      <w:pStyle w:val="Footer"/>
-    </w:pPr>
-  </w:p>
-</w:ftr>
-</file>
-
-<file path=word/footer2.xml><?xml version="1.0" encoding="utf-8"?>
-<w:ftr xmlns:wpc="http://schemas.microsoft.com/office/word/2010/wordprocessingCanvas" xmlns:cx="http://schemas.microsoft.com/office/drawing/2014/chartex" xmlns:cx1="http://schemas.microsoft.com/office/drawing/2015/9/8/chartex" xmlns:cx2="http://schemas.microsoft.com/office/drawing/2015/10/21/chartex" xmlns:cx3="http://schemas.microsoft.com/office/drawing/2016/5/9/chartex" xmlns:cx4="http://schemas.microsoft.com/office/drawing/2016/5/10/chartex" xmlns:cx5="http://schemas.microsoft.com/office/drawing/2016/5/11/chartex" xmlns:cx6="http://schemas.microsoft.com/office/drawing/2016/5/12/chartex" xmlns:cx7="http://schemas.microsoft.com/office/drawing/2016/5/13/chartex" xmlns:cx8="http://schemas.microsoft.com/office/drawing/2016/5/14/chartex" xmlns:mc="http://schemas.openxmlformats.org/markup-compatibility/2006" xmlns:aink="http://schemas.microsoft.com/office/drawing/2016/ink" xmlns:am3d="http://schemas.microsoft.com/office/drawing/2017/model3d" xmlns:o="urn:schemas-microsoft-com:office:office" xmlns:r="http://schemas.openxmlformats.org/officeDocument/2006/relationships" xmlns:m="http://schemas.openxmlformats.org/officeDocument/2006/math" xmlns:v="urn:schemas-microsoft-com:vml" xmlns:wp14="http://schemas.microsoft.com/office/word/2010/wordprocessingDrawing" xmlns:wp="http://schemas.openxmlformats.org/drawingml/2006/wordprocessingDrawing" xmlns:w10="urn:schemas-microsoft-com:office:word" xmlns:w="http://schemas.openxmlformats.org/wordprocessingml/2006/main" xmlns:w14="http://schemas.microsoft.com/office/word/2010/wordml" xmlns:w15="http://schemas.microsoft.com/office/word/2012/wordml" xmlns:w16cid="http://schemas.microsoft.com/office/word/2016/wordml/cid" xmlns:w16se="http://schemas.microsoft.com/office/word/2015/wordml/symex" xmlns:wpg="http://schemas.microsoft.com/office/word/2010/wordprocessingGroup" xmlns:wpi="http://schemas.microsoft.com/office/word/2010/wordprocessingInk" xmlns:wne="http://schemas.microsoft.com/office/word/2006/wordml" xmlns:wps="http://schemas.microsoft.com/office/word/2010/wordprocessingShape" mc:Ignorable="w14 w15 w16se w16cid wp14">
-  <w:p>
-    <w:pPr>
-      <w:pStyle w:val="Footer"/>
-    </w:pPr>
-  </w:p>
-</w:ftr>
-</file>
-
-<file path=word/footer3.xml><?xml version="1.0" encoding="utf-8"?>
-<w:ftr xmlns:wpc="http://schemas.microsoft.com/office/word/2010/wordprocessingCanvas" xmlns:cx="http://schemas.microsoft.com/office/drawing/2014/chartex" xmlns:cx1="http://schemas.microsoft.com/office/drawing/2015/9/8/chartex" xmlns:cx2="http://schemas.microsoft.com/office/drawing/2015/10/21/chartex" xmlns:cx3="http://schemas.microsoft.com/office/drawing/2016/5/9/chartex" xmlns:cx4="http://schemas.microsoft.com/office/drawing/2016/5/10/chartex" xmlns:cx5="http://schemas.microsoft.com/office/drawing/2016/5/11/chartex" xmlns:cx6="http://schemas.microsoft.com/office/drawing/2016/5/12/chartex" xmlns:cx7="http://schemas.microsoft.com/office/drawing/2016/5/13/chartex" xmlns:cx8="http://schemas.microsoft.com/office/drawing/2016/5/14/chartex" xmlns:mc="http://schemas.openxmlformats.org/markup-compatibility/2006" xmlns:aink="http://schemas.microsoft.com/office/drawing/2016/ink" xmlns:am3d="http://schemas.microsoft.com/office/drawing/2017/model3d" xmlns:o="urn:schemas-microsoft-com:office:office" xmlns:r="http://schemas.openxmlformats.org/officeDocument/2006/relationships" xmlns:m="http://schemas.openxmlformats.org/officeDocument/2006/math" xmlns:v="urn:schemas-microsoft-com:vml" xmlns:wp14="http://schemas.microsoft.com/office/word/2010/wordprocessingDrawing" xmlns:wp="http://schemas.openxmlformats.org/drawingml/2006/wordprocessingDrawing" xmlns:w10="urn:schemas-microsoft-com:office:word" xmlns:w="http://schemas.openxmlformats.org/wordprocessingml/2006/main" xmlns:w14="http://schemas.microsoft.com/office/word/2010/wordml" xmlns:w15="http://schemas.microsoft.com/office/word/2012/wordml" xmlns:w16cid="http://schemas.microsoft.com/office/word/2016/wordml/cid" xmlns:w16se="http://schemas.microsoft.com/office/word/2015/wordml/symex" xmlns:wpg="http://schemas.microsoft.com/office/word/2010/wordprocessingGroup" xmlns:wpi="http://schemas.microsoft.com/office/word/2010/wordprocessingInk" xmlns:wne="http://schemas.microsoft.com/office/word/2006/wordml" xmlns:wps="http://schemas.microsoft.com/office/word/2010/wordprocessingShape" mc:Ignorable="w14 w15 w16se w16cid wp14">
-  <w:p>
-    <w:pPr>
-      <w:pStyle w:val="Footer"/>
-    </w:pPr>
-  </w:p>
-</w:ftr>
-</file>
-
 <file path=word/footnotes.xml><?xml version="1.0" encoding="utf-8"?>
 <w:footnotes xmlns:wpc="http://schemas.microsoft.com/office/word/2010/wordprocessingCanvas" xmlns:cx="http://schemas.microsoft.com/office/drawing/2014/chartex" xmlns:cx1="http://schemas.microsoft.com/office/drawing/2015/9/8/chartex" xmlns:cx2="http://schemas.microsoft.com/office/drawing/2015/10/21/chartex" xmlns:cx3="http://schemas.microsoft.com/office/drawing/2016/5/9/chartex" xmlns:cx4="http://schemas.microsoft.com/office/drawing/2016/5/10/chartex" xmlns:cx5="http://schemas.microsoft.com/office/drawing/2016/5/11/chartex" xmlns:cx6="http://schemas.microsoft.com/office/drawing/2016/5/12/chartex" xmlns:cx7="http://schemas.microsoft.com/office/drawing/2016/5/13/chartex" xmlns:cx8="http://schemas.microsoft.com/office/drawing/2016/5/14/chartex" xmlns:mc="http://schemas.openxmlformats.org/markup-compatibility/2006" xmlns:aink="http://schemas.microsoft.com/office/drawing/2016/ink" xmlns:am3d="http://schemas.microsoft.com/office/drawing/2017/model3d" xmlns:o="urn:schemas-microsoft-com:office:office" xmlns:r="http://schemas.openxmlformats.org/officeDocument/2006/relationships" xmlns:m="http://schemas.openxmlformats.org/officeDocument/2006/math" xmlns:v="urn:schemas-microsoft-com:vml" xmlns:wp14="http://schemas.microsoft.com/office/word/2010/wordprocessingDrawing" xmlns:wp="http://schemas.openxmlformats.org/drawingml/2006/wordprocessingDrawing" xmlns:w10="urn:schemas-microsoft-com:office:word" xmlns:w="http://schemas.openxmlformats.org/wordprocessingml/2006/main" xmlns:w14="http://schemas.microsoft.com/office/word/2010/wordml" xmlns:w15="http://schemas.microsoft.com/office/word/2012/wordml" xmlns:w16cid="http://schemas.microsoft.com/office/word/2016/wordml/cid" xmlns:w16se="http://schemas.microsoft.com/office/word/2015/wordml/symex" xmlns:wpg="http://schemas.microsoft.com/office/word/2010/wordprocessingGroup" xmlns:wpi="http://schemas.microsoft.com/office/word/2010/wordprocessingInk" xmlns:wne="http://schemas.microsoft.com/office/word/2006/wordml" xmlns:wps="http://schemas.microsoft.com/office/word/2010/wordprocessingShape" mc:Ignorable="w14 w15 w16se w16cid wp14">
   <w:footnote w:type="separator" w:id="-1">
@@ -2099,26 +1628,6 @@
 </file>
 
 <file path=word/header1.xml><?xml version="1.0" encoding="utf-8"?>
-<w:hdr xmlns:wpc="http://schemas.microsoft.com/office/word/2010/wordprocessingCanvas" xmlns:cx="http://schemas.microsoft.com/office/drawing/2014/chartex" xmlns:cx1="http://schemas.microsoft.com/office/drawing/2015/9/8/chartex" xmlns:cx2="http://schemas.microsoft.com/office/drawing/2015/10/21/chartex" xmlns:cx3="http://schemas.microsoft.com/office/drawing/2016/5/9/chartex" xmlns:cx4="http://schemas.microsoft.com/office/drawing/2016/5/10/chartex" xmlns:cx5="http://schemas.microsoft.com/office/drawing/2016/5/11/chartex" xmlns:cx6="http://schemas.microsoft.com/office/drawing/2016/5/12/chartex" xmlns:cx7="http://schemas.microsoft.com/office/drawing/2016/5/13/chartex" xmlns:cx8="http://schemas.microsoft.com/office/drawing/2016/5/14/chartex" xmlns:mc="http://schemas.openxmlformats.org/markup-compatibility/2006" xmlns:aink="http://schemas.microsoft.com/office/drawing/2016/ink" xmlns:am3d="http://schemas.microsoft.com/office/drawing/2017/model3d" xmlns:o="urn:schemas-microsoft-com:office:office" xmlns:r="http://schemas.openxmlformats.org/officeDocument/2006/relationships" xmlns:m="http://schemas.openxmlformats.org/officeDocument/2006/math" xmlns:v="urn:schemas-microsoft-com:vml" xmlns:wp14="http://schemas.microsoft.com/office/word/2010/wordprocessingDrawing" xmlns:wp="http://schemas.openxmlformats.org/drawingml/2006/wordprocessingDrawing" xmlns:w10="urn:schemas-microsoft-com:office:word" xmlns:w="http://schemas.openxmlformats.org/wordprocessingml/2006/main" xmlns:w14="http://schemas.microsoft.com/office/word/2010/wordml" xmlns:w15="http://schemas.microsoft.com/office/word/2012/wordml" xmlns:w16cid="http://schemas.microsoft.com/office/word/2016/wordml/cid" xmlns:w16se="http://schemas.microsoft.com/office/word/2015/wordml/symex" xmlns:wpg="http://schemas.microsoft.com/office/word/2010/wordprocessingGroup" xmlns:wpi="http://schemas.microsoft.com/office/word/2010/wordprocessingInk" xmlns:wne="http://schemas.microsoft.com/office/word/2006/wordml" xmlns:wps="http://schemas.microsoft.com/office/word/2010/wordprocessingShape" mc:Ignorable="w14 w15 w16se w16cid wp14">
-  <w:p>
-    <w:pPr>
-      <w:pStyle w:val="Header"/>
-    </w:pPr>
-  </w:p>
-</w:hdr>
-</file>
-
-<file path=word/header2.xml><?xml version="1.0" encoding="utf-8"?>
-<w:hdr xmlns:wpc="http://schemas.microsoft.com/office/word/2010/wordprocessingCanvas" xmlns:cx="http://schemas.microsoft.com/office/drawing/2014/chartex" xmlns:cx1="http://schemas.microsoft.com/office/drawing/2015/9/8/chartex" xmlns:cx2="http://schemas.microsoft.com/office/drawing/2015/10/21/chartex" xmlns:cx3="http://schemas.microsoft.com/office/drawing/2016/5/9/chartex" xmlns:cx4="http://schemas.microsoft.com/office/drawing/2016/5/10/chartex" xmlns:cx5="http://schemas.microsoft.com/office/drawing/2016/5/11/chartex" xmlns:cx6="http://schemas.microsoft.com/office/drawing/2016/5/12/chartex" xmlns:cx7="http://schemas.microsoft.com/office/drawing/2016/5/13/chartex" xmlns:cx8="http://schemas.microsoft.com/office/drawing/2016/5/14/chartex" xmlns:mc="http://schemas.openxmlformats.org/markup-compatibility/2006" xmlns:aink="http://schemas.microsoft.com/office/drawing/2016/ink" xmlns:am3d="http://schemas.microsoft.com/office/drawing/2017/model3d" xmlns:o="urn:schemas-microsoft-com:office:office" xmlns:r="http://schemas.openxmlformats.org/officeDocument/2006/relationships" xmlns:m="http://schemas.openxmlformats.org/officeDocument/2006/math" xmlns:v="urn:schemas-microsoft-com:vml" xmlns:wp14="http://schemas.microsoft.com/office/word/2010/wordprocessingDrawing" xmlns:wp="http://schemas.openxmlformats.org/drawingml/2006/wordprocessingDrawing" xmlns:w10="urn:schemas-microsoft-com:office:word" xmlns:w="http://schemas.openxmlformats.org/wordprocessingml/2006/main" xmlns:w14="http://schemas.microsoft.com/office/word/2010/wordml" xmlns:w15="http://schemas.microsoft.com/office/word/2012/wordml" xmlns:w16cid="http://schemas.microsoft.com/office/word/2016/wordml/cid" xmlns:w16se="http://schemas.microsoft.com/office/word/2015/wordml/symex" xmlns:wpg="http://schemas.microsoft.com/office/word/2010/wordprocessingGroup" xmlns:wpi="http://schemas.microsoft.com/office/word/2010/wordprocessingInk" xmlns:wne="http://schemas.microsoft.com/office/word/2006/wordml" xmlns:wps="http://schemas.microsoft.com/office/word/2010/wordprocessingShape" mc:Ignorable="w14 w15 w16se w16cid wp14">
-  <w:p>
-    <w:pPr>
-      <w:pStyle w:val="Header"/>
-    </w:pPr>
-  </w:p>
-</w:hdr>
-</file>
-
-<file path=word/header3.xml><?xml version="1.0" encoding="utf-8"?>
 <w:hdr xmlns:wpc="http://schemas.microsoft.com/office/word/2010/wordprocessingCanvas" xmlns:cx="http://schemas.microsoft.com/office/drawing/2014/chartex" xmlns:cx1="http://schemas.microsoft.com/office/drawing/2015/9/8/chartex" xmlns:cx2="http://schemas.microsoft.com/office/drawing/2015/10/21/chartex" xmlns:cx3="http://schemas.microsoft.com/office/drawing/2016/5/9/chartex" xmlns:cx4="http://schemas.microsoft.com/office/drawing/2016/5/10/chartex" xmlns:cx5="http://schemas.microsoft.com/office/drawing/2016/5/11/chartex" xmlns:cx6="http://schemas.microsoft.com/office/drawing/2016/5/12/chartex" xmlns:cx7="http://schemas.microsoft.com/office/drawing/2016/5/13/chartex" xmlns:cx8="http://schemas.microsoft.com/office/drawing/2016/5/14/chartex" xmlns:mc="http://schemas.openxmlformats.org/markup-compatibility/2006" xmlns:aink="http://schemas.microsoft.com/office/drawing/2016/ink" xmlns:am3d="http://schemas.microsoft.com/office/drawing/2017/model3d" xmlns:o="urn:schemas-microsoft-com:office:office" xmlns:r="http://schemas.openxmlformats.org/officeDocument/2006/relationships" xmlns:m="http://schemas.openxmlformats.org/officeDocument/2006/math" xmlns:v="urn:schemas-microsoft-com:vml" xmlns:wp14="http://schemas.microsoft.com/office/word/2010/wordprocessingDrawing" xmlns:wp="http://schemas.openxmlformats.org/drawingml/2006/wordprocessingDrawing" xmlns:w10="urn:schemas-microsoft-com:office:word" xmlns:w="http://schemas.openxmlformats.org/wordprocessingml/2006/main" xmlns:w14="http://schemas.microsoft.com/office/word/2010/wordml" xmlns:w15="http://schemas.microsoft.com/office/word/2012/wordml" xmlns:w16cid="http://schemas.microsoft.com/office/word/2016/wordml/cid" xmlns:w16se="http://schemas.microsoft.com/office/word/2015/wordml/symex" xmlns:wpg="http://schemas.microsoft.com/office/word/2010/wordprocessingGroup" xmlns:wpi="http://schemas.microsoft.com/office/word/2010/wordprocessingInk" xmlns:wne="http://schemas.microsoft.com/office/word/2006/wordml" xmlns:wps="http://schemas.microsoft.com/office/word/2010/wordprocessingShape" mc:Ignorable="w14 w15 w16se w16cid wp14">
   <w:p>
     <w:pPr>
@@ -2297,67 +1806,6 @@
         <w:rFonts w:ascii="Arial" w:hAnsi="Arial" w:cs="Arial"/>
       </w:rPr>
       <w:t xml:space="preserve"> </w:t>
-    </w:r>
-  </w:p>
-  <w:p>
-    <w:r>
-      <w:rPr>
-        <w:rFonts w:ascii="Arial" w:hAnsi="Arial" w:cs="Arial"/>
-      </w:rPr>
-      <w:t>Please check your responses with</w:t>
-    </w:r>
-    <w:r>
-      <w:rPr>
-        <w:rFonts w:ascii="Arial" w:hAnsi="Arial" w:cs="Arial"/>
-      </w:rPr>
-      <w:t xml:space="preserve"> </w:t>
-    </w:r>
-    <w:r>
-      <w:rPr>
-        <w:rStyle w:val="Hyperlink"/>
-        <w:rFonts w:ascii="Arial" w:hAnsi="Arial" w:cs="Arial"/>
-      </w:rPr>
-      <w:t>https://qrproblems.org</w:t>
-    </w:r>
-    <w:bookmarkStart w:id="1" w:name="_GoBack"/>
-    <w:bookmarkEnd w:id="1"/>
-    <w:r>
-      <w:rPr>
-        <w:rFonts w:ascii="Arial" w:hAnsi="Arial" w:cs="Arial"/>
-      </w:rPr>
-      <w:t xml:space="preserve"> </w:t>
-    </w:r>
-    <w:r>
-      <w:rPr>
-        <w:rFonts w:ascii="Arial" w:hAnsi="Arial" w:cs="Arial"/>
-      </w:rPr>
-      <w:t xml:space="preserve">or scan the QR code.   You will </w:t>
-    </w:r>
-    <w:r>
-      <w:rPr>
-        <w:rFonts w:ascii="Arial" w:hAnsi="Arial" w:cs="Arial"/>
-      </w:rPr>
-      <w:t xml:space="preserve">be given values for the problem variables when you </w:t>
-    </w:r>
-    <w:r>
-      <w:rPr>
-        <w:rFonts w:ascii="Arial" w:hAnsi="Arial" w:cs="Arial"/>
-      </w:rPr>
-      <w:t xml:space="preserve">put in your </w:t>
-    </w:r>
-    <w:r>
-      <w:rPr>
-        <w:rFonts w:ascii="Arial" w:hAnsi="Arial" w:cs="Arial"/>
-      </w:rPr>
-      <w:t>Problem Number</w:t>
-    </w:r>
-    <w:r>
-      <w:t xml:space="preserve"> </w:t>
-    </w:r>
-    <w:r>
-      <w:pict w14:anchorId="7867F693">
-        <v:rect id="_x0000_i1026" style="width:0;height:1.5pt" o:hralign="center" o:hrstd="t" o:hr="t" fillcolor="#a0a0a0" stroked="f"/>
-      </w:pict>
     </w:r>
   </w:p>
 </w:hdr>
@@ -3166,7 +2614,7 @@
 </file>
 
 <file path=customXml/itemProps1.xml><?xml version="1.0" encoding="utf-8"?>
-<ds:datastoreItem xmlns:ds="http://schemas.openxmlformats.org/officeDocument/2006/customXml" ds:itemID="{1491CEAC-8F96-420D-ADE5-351D99A27E6F}">
+<ds:datastoreItem xmlns:ds="http://schemas.openxmlformats.org/officeDocument/2006/customXml" ds:itemID="{173832ED-3491-45BB-BFB2-68B5516B3FCA}">
   <ds:schemaRefs>
     <ds:schemaRef ds:uri="http://schemas.openxmlformats.org/officeDocument/2006/bibliography"/>
   </ds:schemaRefs>

</xml_diff>

<commit_message>
added sparklines and min max to solver
</commit_message>
<xml_diff>
--- a/downloads/QR Game Template v500C.docx
+++ b/downloads/QR Game Template v500C.docx
@@ -21,12 +21,48 @@
           <w:rStyle w:val="Hyperlink"/>
           <w:rFonts w:ascii="Arial" w:hAnsi="Arial" w:cs="Arial"/>
         </w:rPr>
+        <w:fldChar w:fldCharType="begin"/>
+      </w:r>
+      <w:r>
+        <w:rPr>
+          <w:rStyle w:val="Hyperlink"/>
+          <w:rFonts w:ascii="Arial" w:hAnsi="Arial" w:cs="Arial"/>
+        </w:rPr>
+        <w:instrText xml:space="preserve"> HYPERLINK "https://qrproblems.org" </w:instrText>
+      </w:r>
+      <w:r>
+        <w:rPr>
+          <w:rStyle w:val="Hyperlink"/>
+          <w:rFonts w:ascii="Arial" w:hAnsi="Arial" w:cs="Arial"/>
+        </w:rPr>
+      </w:r>
+      <w:r>
+        <w:rPr>
+          <w:rStyle w:val="Hyperlink"/>
+          <w:rFonts w:ascii="Arial" w:hAnsi="Arial" w:cs="Arial"/>
+        </w:rPr>
+        <w:fldChar w:fldCharType="separate"/>
+      </w:r>
+      <w:r>
+        <w:rPr>
+          <w:rStyle w:val="Hyperlink"/>
+          <w:rFonts w:ascii="Arial" w:hAnsi="Arial" w:cs="Arial"/>
+        </w:rPr>
         <w:t>https://qrproblems.org</w:t>
       </w:r>
       <w:r>
         <w:rPr>
+          <w:rStyle w:val="Hyperlink"/>
           <w:rFonts w:ascii="Arial" w:hAnsi="Arial" w:cs="Arial"/>
         </w:rPr>
+        <w:fldChar w:fldCharType="end"/>
+      </w:r>
+      <w:bookmarkStart w:id="1" w:name="_GoBack"/>
+      <w:bookmarkEnd w:id="1"/>
+      <w:r>
+        <w:rPr>
+          <w:rFonts w:ascii="Arial" w:hAnsi="Arial" w:cs="Arial"/>
+        </w:rPr>
         <w:t xml:space="preserve"> </w:t>
       </w:r>
       <w:r>
@@ -58,7 +94,7 @@
       </w:r>
       <w:r>
         <w:pict w14:anchorId="1C126E7F">
-          <v:rect id="_x0000_i1028" style="width:0;height:1.5pt" o:hralign="center" o:hrstd="t" o:hr="t" fillcolor="#a0a0a0" stroked="f"/>
+          <v:rect id="_x0000_i1025" style="width:0;height:1.5pt" o:hralign="center" o:hrstd="t" o:hr="t" fillcolor="#a0a0a0" stroked="f"/>
         </w:pict>
       </w:r>
     </w:p>
@@ -69,8 +105,6 @@
           <w:color w:val="385623" w:themeColor="accent6" w:themeShade="80"/>
         </w:rPr>
       </w:pPr>
-      <w:bookmarkStart w:id="1" w:name="_GoBack"/>
-      <w:bookmarkEnd w:id="1"/>
       <w:r>
         <w:rPr>
           <w:color w:val="385623" w:themeColor="accent6" w:themeShade="80"/>
@@ -776,7 +810,7 @@
       </w:pPr>
       <w:r>
         <w:pict w14:anchorId="76C8761D">
-          <v:rect id="_x0000_i1025" style="width:0;height:1.5pt" o:hralign="center" o:hrstd="t" o:hr="t" fillcolor="#a0a0a0" stroked="f"/>
+          <v:rect id="_x0000_i1026" style="width:0;height:1.5pt" o:hralign="center" o:hrstd="t" o:hr="t" fillcolor="#a0a0a0" stroked="f"/>
         </w:pict>
       </w:r>
     </w:p>
@@ -2614,7 +2648,7 @@
 </file>
 
 <file path=customXml/itemProps1.xml><?xml version="1.0" encoding="utf-8"?>
-<ds:datastoreItem xmlns:ds="http://schemas.openxmlformats.org/officeDocument/2006/customXml" ds:itemID="{173832ED-3491-45BB-BFB2-68B5516B3FCA}">
+<ds:datastoreItem xmlns:ds="http://schemas.openxmlformats.org/officeDocument/2006/customXml" ds:itemID="{1C7A4A6E-F23F-4D22-937C-68B57E52EE73}">
   <ds:schemaRefs>
     <ds:schemaRef ds:uri="http://schemas.openxmlformats.org/officeDocument/2006/bibliography"/>
   </ds:schemaRefs>

</xml_diff>

<commit_message>
fixed qr code for normal problem
</commit_message>
<xml_diff>
--- a/downloads/QR Game Template v500C.docx
+++ b/downloads/QR Game Template v500C.docx
@@ -16,49 +16,15 @@
         </w:rPr>
         <w:t xml:space="preserve"> </w:t>
       </w:r>
-      <w:r>
-        <w:rPr>
-          <w:rStyle w:val="Hyperlink"/>
-          <w:rFonts w:ascii="Arial" w:hAnsi="Arial" w:cs="Arial"/>
-        </w:rPr>
-        <w:fldChar w:fldCharType="begin"/>
-      </w:r>
-      <w:r>
-        <w:rPr>
-          <w:rStyle w:val="Hyperlink"/>
-          <w:rFonts w:ascii="Arial" w:hAnsi="Arial" w:cs="Arial"/>
-        </w:rPr>
-        <w:instrText xml:space="preserve"> HYPERLINK "https://qrproblems.org" </w:instrText>
-      </w:r>
-      <w:r>
-        <w:rPr>
-          <w:rStyle w:val="Hyperlink"/>
-          <w:rFonts w:ascii="Arial" w:hAnsi="Arial" w:cs="Arial"/>
-        </w:rPr>
-      </w:r>
-      <w:r>
-        <w:rPr>
-          <w:rStyle w:val="Hyperlink"/>
-          <w:rFonts w:ascii="Arial" w:hAnsi="Arial" w:cs="Arial"/>
-        </w:rPr>
-        <w:fldChar w:fldCharType="separate"/>
-      </w:r>
-      <w:r>
-        <w:rPr>
-          <w:rStyle w:val="Hyperlink"/>
-          <w:rFonts w:ascii="Arial" w:hAnsi="Arial" w:cs="Arial"/>
-        </w:rPr>
-        <w:t>https://qrproblems.org</w:t>
-      </w:r>
-      <w:r>
-        <w:rPr>
-          <w:rStyle w:val="Hyperlink"/>
-          <w:rFonts w:ascii="Arial" w:hAnsi="Arial" w:cs="Arial"/>
-        </w:rPr>
-        <w:fldChar w:fldCharType="end"/>
-      </w:r>
-      <w:bookmarkStart w:id="1" w:name="_GoBack"/>
-      <w:bookmarkEnd w:id="1"/>
+      <w:hyperlink r:id="rId7" w:history="1">
+        <w:r>
+          <w:rPr>
+            <w:rStyle w:val="Hyperlink"/>
+            <w:rFonts w:ascii="Arial" w:hAnsi="Arial" w:cs="Arial"/>
+          </w:rPr>
+          <w:t>https://qrproblems.org</w:t>
+        </w:r>
+      </w:hyperlink>
       <w:r>
         <w:rPr>
           <w:rFonts w:ascii="Arial" w:hAnsi="Arial" w:cs="Arial"/>
@@ -222,6 +188,8 @@
         </w:rPr>
         <w:t>s</w:t>
       </w:r>
+      <w:bookmarkStart w:id="1" w:name="_GoBack"/>
+      <w:bookmarkEnd w:id="1"/>
       <w:r>
         <w:rPr>
           <w:color w:val="385623" w:themeColor="accent6" w:themeShade="80"/>
@@ -1600,7 +1568,7 @@
       </w:r>
     </w:p>
     <w:sectPr>
-      <w:headerReference w:type="first" r:id="rId7"/>
+      <w:headerReference w:type="first" r:id="rId8"/>
       <w:pgSz w:w="12240" w:h="15840"/>
       <w:pgMar w:top="1440" w:right="1080" w:bottom="1440" w:left="1080" w:header="720" w:footer="720" w:gutter="0"/>
       <w:cols w:space="720"/>
@@ -1676,7 +1644,7 @@
         <w:noProof/>
       </w:rPr>
       <w:drawing>
-        <wp:anchor distT="0" distB="0" distL="114300" distR="114300" simplePos="0" relativeHeight="251658240" behindDoc="1" locked="0" layoutInCell="1" allowOverlap="1" wp14:anchorId="2A02C211" wp14:editId="47B115DD">
+        <wp:anchor distT="0" distB="0" distL="114300" distR="114300" simplePos="0" relativeHeight="251658240" behindDoc="1" locked="0" layoutInCell="1" allowOverlap="1" wp14:anchorId="2A02C211" wp14:editId="41064F5F">
           <wp:simplePos x="0" y="0"/>
           <wp:positionH relativeFrom="column">
             <wp:posOffset>6038850</wp:posOffset>
@@ -1748,7 +1716,7 @@
         <w:noProof/>
       </w:rPr>
       <w:drawing>
-        <wp:anchor distT="0" distB="0" distL="114300" distR="114300" simplePos="0" relativeHeight="251659264" behindDoc="1" locked="0" layoutInCell="1" allowOverlap="1" wp14:anchorId="22774B91" wp14:editId="5B96EA8D">
+        <wp:anchor distT="0" distB="0" distL="114300" distR="114300" simplePos="0" relativeHeight="251659264" behindDoc="1" locked="0" layoutInCell="1" allowOverlap="1" wp14:anchorId="22774B91" wp14:editId="28F9EDCC">
           <wp:simplePos x="0" y="0"/>
           <wp:positionH relativeFrom="column">
             <wp:posOffset>-133350</wp:posOffset>
@@ -2648,7 +2616,7 @@
 </file>
 
 <file path=customXml/itemProps1.xml><?xml version="1.0" encoding="utf-8"?>
-<ds:datastoreItem xmlns:ds="http://schemas.openxmlformats.org/officeDocument/2006/customXml" ds:itemID="{1C7A4A6E-F23F-4D22-937C-68B57E52EE73}">
+<ds:datastoreItem xmlns:ds="http://schemas.openxmlformats.org/officeDocument/2006/customXml" ds:itemID="{684EA5B2-E5B1-4731-BB8D-5E9343075EF9}">
   <ds:schemaRefs>
     <ds:schemaRef ds:uri="http://schemas.openxmlformats.org/officeDocument/2006/bibliography"/>
   </ds:schemaRefs>

</xml_diff>

<commit_message>
Changed the templates to make the abreviated solution fit on one page
ALso added the game base case values to the game abreviated solution
</commit_message>
<xml_diff>
--- a/downloads/QR Game Template v500C.docx
+++ b/downloads/QR Game Template v500C.docx
@@ -188,8 +188,6 @@
         </w:rPr>
         <w:t>s</w:t>
       </w:r>
-      <w:bookmarkStart w:id="1" w:name="_GoBack"/>
-      <w:bookmarkEnd w:id="1"/>
       <w:r>
         <w:rPr>
           <w:color w:val="385623" w:themeColor="accent6" w:themeShade="80"/>
@@ -623,7 +621,19 @@
         <w:rPr>
           <w:color w:val="385623" w:themeColor="accent6" w:themeShade="80"/>
         </w:rPr>
-        <w:t xml:space="preserve">size to accommodate hand written values for the longest </w:t>
+        <w:t>size</w:t>
+      </w:r>
+      <w:r>
+        <w:rPr>
+          <w:color w:val="385623" w:themeColor="accent6" w:themeShade="80"/>
+        </w:rPr>
+        <w:t xml:space="preserve"> of the figure</w:t>
+      </w:r>
+      <w:r>
+        <w:rPr>
+          <w:color w:val="385623" w:themeColor="accent6" w:themeShade="80"/>
+        </w:rPr>
+        <w:t xml:space="preserve"> to accommodate hand written values for the longest </w:t>
       </w:r>
       <w:r>
         <w:rPr>
@@ -642,6 +652,12 @@
           <w:color w:val="385623" w:themeColor="accent6" w:themeShade="80"/>
         </w:rPr>
         <w:t>.</w:t>
+      </w:r>
+      <w:r>
+        <w:rPr>
+          <w:color w:val="385623" w:themeColor="accent6" w:themeShade="80"/>
+        </w:rPr>
+        <w:t xml:space="preserve">  (Use g1_arr, g2_arr and g3_arr if the input is a data set or other arrays of data- unusual)</w:t>
       </w:r>
     </w:p>
     <w:p>
@@ -760,6 +776,26 @@
           <w:color w:val="385623" w:themeColor="accent6" w:themeShade="80"/>
         </w:rPr>
         <w:t xml:space="preserve"> and this can be deleted or replaced</w:t>
+      </w:r>
+      <w:r>
+        <w:rPr>
+          <w:color w:val="385623" w:themeColor="accent6" w:themeShade="80"/>
+        </w:rPr>
+        <w:t xml:space="preserve"> – it is colored </w:t>
+      </w:r>
+      <w:proofErr w:type="gramStart"/>
+      <w:r>
+        <w:rPr>
+          <w:color w:val="385623" w:themeColor="accent6" w:themeShade="80"/>
+        </w:rPr>
+        <w:t>red</w:t>
+      </w:r>
+      <w:proofErr w:type="gramEnd"/>
+      <w:r>
+        <w:rPr>
+          <w:color w:val="385623" w:themeColor="accent6" w:themeShade="80"/>
+        </w:rPr>
+        <w:t xml:space="preserve"> so you remember to delete it</w:t>
       </w:r>
       <w:r>
         <w:rPr>
@@ -818,55 +854,55 @@
         </w:tabs>
         <w:spacing w:after="0"/>
         <w:rPr>
+          <w:color w:val="C00000"/>
+        </w:rPr>
+      </w:pPr>
+      <w:r>
+        <w:rPr>
           <w:color w:val="000000" w:themeColor="text1"/>
         </w:rPr>
-      </w:pPr>
+        <w:t>t</w:t>
+      </w:r>
       <w:r>
         <w:rPr>
           <w:color w:val="000000" w:themeColor="text1"/>
         </w:rPr>
-        <w:t>t</w:t>
+        <w:t>==</w:t>
       </w:r>
       <w:r>
         <w:rPr>
           <w:color w:val="000000" w:themeColor="text1"/>
         </w:rPr>
-        <w:t>==</w:t>
-      </w:r>
-      <w:r>
-        <w:rPr>
-          <w:color w:val="000000" w:themeColor="text1"/>
-        </w:rPr>
         <w:t xml:space="preserve"> </w:t>
       </w:r>
       <w:r>
         <w:rPr>
-          <w:color w:val="000000" w:themeColor="text1"/>
+          <w:color w:val="C00000"/>
         </w:rPr>
         <w:t>A</w:t>
       </w:r>
       <w:r>
         <w:rPr>
-          <w:color w:val="000000" w:themeColor="text1"/>
+          <w:color w:val="C00000"/>
         </w:rPr>
         <w:t xml:space="preserve"> </w:t>
       </w:r>
       <w:r>
         <w:rPr>
-          <w:color w:val="000000" w:themeColor="text1"/>
+          <w:color w:val="C00000"/>
         </w:rPr>
         <w:t>disc</w:t>
       </w:r>
       <w:r>
         <w:rPr>
-          <w:color w:val="000000" w:themeColor="text1"/>
+          <w:color w:val="C00000"/>
         </w:rPr>
         <w:t xml:space="preserve"> was made of </w:t>
       </w:r>
       <w:r>
         <w:rPr>
           <w:noProof/>
-          <w:color w:val="000000" w:themeColor="text1"/>
+          <w:color w:val="C00000"/>
         </w:rPr>
         <mc:AlternateContent>
           <mc:Choice Requires="wps">
@@ -934,38 +970,38 @@
       </w:r>
       <w:r>
         <w:rPr>
-          <w:color w:val="000000" w:themeColor="text1"/>
+          <w:color w:val="C00000"/>
         </w:rPr>
         <w:t xml:space="preserve"> ##material,g1_</w:t>
       </w:r>
       <w:r>
         <w:rPr>
-          <w:color w:val="000000" w:themeColor="text1"/>
+          <w:color w:val="C00000"/>
         </w:rPr>
         <w:t>sqr</w:t>
       </w:r>
       <w:r>
         <w:rPr>
-          <w:color w:val="000000" w:themeColor="text1"/>
+          <w:color w:val="C00000"/>
         </w:rPr>
         <w:t>##</w:t>
       </w:r>
       <w:r>
         <w:rPr>
-          <w:color w:val="000000" w:themeColor="text1"/>
+          <w:color w:val="C00000"/>
         </w:rPr>
         <w:t>,</w:t>
       </w:r>
       <w:r>
         <w:rPr>
-          <w:color w:val="000000" w:themeColor="text1"/>
+          <w:color w:val="C00000"/>
         </w:rPr>
         <w:t xml:space="preserve"> had a diameter of </w:t>
       </w:r>
       <w:r>
         <w:rPr>
           <w:noProof/>
-          <w:color w:val="000000" w:themeColor="text1"/>
+          <w:color w:val="C00000"/>
         </w:rPr>
         <mc:AlternateContent>
           <mc:Choice Requires="wps">
@@ -1037,74 +1073,74 @@
       </w:r>
       <w:r>
         <w:rPr>
-          <w:color w:val="000000" w:themeColor="text1"/>
+          <w:color w:val="C00000"/>
         </w:rPr>
         <w:t xml:space="preserve"> ##diameter,g2_</w:t>
       </w:r>
       <w:r>
         <w:rPr>
-          <w:color w:val="000000" w:themeColor="text1"/>
+          <w:color w:val="C00000"/>
         </w:rPr>
         <w:t>oval</w:t>
       </w:r>
       <w:r>
         <w:rPr>
-          <w:color w:val="000000" w:themeColor="text1"/>
+          <w:color w:val="C00000"/>
         </w:rPr>
         <w:t>##</w:t>
       </w:r>
       <w:r>
         <w:rPr>
-          <w:color w:val="000000" w:themeColor="text1"/>
+          <w:color w:val="C00000"/>
         </w:rPr>
         <w:t xml:space="preserve">meters and a thickness of </w:t>
       </w:r>
       <w:r>
         <w:rPr>
-          <w:color w:val="000000" w:themeColor="text1"/>
+          <w:color w:val="C00000"/>
         </w:rPr>
         <w:t>10</w:t>
       </w:r>
       <w:r>
         <w:rPr>
-          <w:color w:val="000000" w:themeColor="text1"/>
+          <w:color w:val="C00000"/>
         </w:rPr>
         <w:t xml:space="preserve"> mm.</w:t>
       </w:r>
       <w:r>
         <w:rPr>
-          <w:color w:val="000000" w:themeColor="text1"/>
+          <w:color w:val="C00000"/>
         </w:rPr>
         <w:t xml:space="preserve">  </w:t>
       </w:r>
       <w:r>
         <w:rPr>
-          <w:color w:val="000000" w:themeColor="text1"/>
+          <w:color w:val="C00000"/>
         </w:rPr>
         <w:t xml:space="preserve">If the </w:t>
       </w:r>
       <w:r>
         <w:rPr>
-          <w:color w:val="000000" w:themeColor="text1"/>
+          <w:color w:val="C00000"/>
         </w:rPr>
         <w:t>material</w:t>
       </w:r>
       <w:r>
         <w:rPr>
-          <w:color w:val="000000" w:themeColor="text1"/>
+          <w:color w:val="C00000"/>
         </w:rPr>
         <w:t xml:space="preserve"> </w:t>
       </w:r>
       <w:r>
         <w:rPr>
-          <w:color w:val="000000" w:themeColor="text1"/>
+          <w:color w:val="C00000"/>
         </w:rPr>
         <w:t>costs $</w:t>
       </w:r>
       <w:r>
         <w:rPr>
           <w:noProof/>
-          <w:color w:val="000000" w:themeColor="text1"/>
+          <w:color w:val="C00000"/>
         </w:rPr>
         <mc:AlternateContent>
           <mc:Choice Requires="wps">
@@ -1178,43 +1214,43 @@
       </w:r>
       <w:r>
         <w:rPr>
-          <w:color w:val="000000" w:themeColor="text1"/>
+          <w:color w:val="C00000"/>
         </w:rPr>
         <w:t xml:space="preserve"> ##</w:t>
       </w:r>
       <w:r>
         <w:rPr>
-          <w:color w:val="000000" w:themeColor="text1"/>
+          <w:color w:val="C00000"/>
         </w:rPr>
         <w:t>cost</w:t>
       </w:r>
       <w:r>
         <w:rPr>
-          <w:color w:val="000000" w:themeColor="text1"/>
+          <w:color w:val="C00000"/>
         </w:rPr>
         <w:t>,g3_</w:t>
       </w:r>
       <w:r>
         <w:rPr>
-          <w:color w:val="000000" w:themeColor="text1"/>
+          <w:color w:val="C00000"/>
         </w:rPr>
         <w:t>trap</w:t>
       </w:r>
       <w:r>
         <w:rPr>
-          <w:color w:val="000000" w:themeColor="text1"/>
+          <w:color w:val="C00000"/>
         </w:rPr>
         <w:t>##</w:t>
       </w:r>
       <w:r>
         <w:rPr>
-          <w:color w:val="000000" w:themeColor="text1"/>
+          <w:color w:val="C00000"/>
         </w:rPr>
         <w:t>per pound, d</w:t>
       </w:r>
       <w:r>
         <w:rPr>
-          <w:color w:val="000000" w:themeColor="text1"/>
+          <w:color w:val="C00000"/>
         </w:rPr>
         <w:t>etermine the</w:t>
       </w:r>
@@ -1225,6 +1261,9 @@
           <w:tab w:val="left" w:pos="0"/>
         </w:tabs>
         <w:spacing w:after="0"/>
+        <w:rPr>
+          <w:color w:val="C00000"/>
+        </w:rPr>
       </w:pPr>
     </w:p>
     <w:p>
@@ -1233,29 +1272,56 @@
           <w:tab w:val="left" w:pos="0"/>
         </w:tabs>
         <w:spacing w:after="0"/>
+        <w:rPr>
+          <w:color w:val="C00000"/>
+        </w:rPr>
       </w:pPr>
       <w:r>
+        <w:rPr>
+          <w:color w:val="C00000"/>
+        </w:rPr>
         <w:t xml:space="preserve">     </w:t>
       </w:r>
       <w:r>
+        <w:rPr>
+          <w:color w:val="C00000"/>
+        </w:rPr>
         <w:t xml:space="preserve"> </w:t>
       </w:r>
       <w:r>
+        <w:rPr>
+          <w:color w:val="C00000"/>
+        </w:rPr>
         <w:t>p</w:t>
       </w:r>
       <w:r>
+        <w:rPr>
+          <w:color w:val="C00000"/>
+        </w:rPr>
         <w:t>==</w:t>
       </w:r>
       <w:r>
+        <w:rPr>
+          <w:color w:val="C00000"/>
+        </w:rPr>
         <w:t>a</w:t>
       </w:r>
       <w:r>
+        <w:rPr>
+          <w:color w:val="C00000"/>
+        </w:rPr>
         <w:t>==</w:t>
       </w:r>
       <w:r>
+        <w:rPr>
+          <w:color w:val="C00000"/>
+        </w:rPr>
         <w:t>p</w:t>
       </w:r>
       <w:r>
+        <w:rPr>
+          <w:color w:val="C00000"/>
+        </w:rPr>
         <w:t xml:space="preserve"> volume of the disc in cubic centimeters</w:t>
       </w:r>
     </w:p>
@@ -1265,26 +1331,50 @@
           <w:tab w:val="left" w:pos="0"/>
         </w:tabs>
         <w:spacing w:after="0"/>
+        <w:rPr>
+          <w:color w:val="C00000"/>
+        </w:rPr>
       </w:pPr>
       <w:r>
+        <w:rPr>
+          <w:color w:val="C00000"/>
+        </w:rPr>
         <w:t xml:space="preserve">      </w:t>
       </w:r>
       <w:r>
+        <w:rPr>
+          <w:color w:val="C00000"/>
+        </w:rPr>
         <w:t>p</w:t>
       </w:r>
       <w:r>
+        <w:rPr>
+          <w:color w:val="C00000"/>
+        </w:rPr>
         <w:t>==</w:t>
       </w:r>
       <w:r>
+        <w:rPr>
+          <w:color w:val="C00000"/>
+        </w:rPr>
         <w:t>b</w:t>
       </w:r>
       <w:r>
+        <w:rPr>
+          <w:color w:val="C00000"/>
+        </w:rPr>
         <w:t>==</w:t>
       </w:r>
       <w:r>
+        <w:rPr>
+          <w:color w:val="C00000"/>
+        </w:rPr>
         <w:t>p</w:t>
       </w:r>
       <w:r>
+        <w:rPr>
+          <w:color w:val="C00000"/>
+        </w:rPr>
         <w:t xml:space="preserve"> mass of the disc in kg</w:t>
       </w:r>
     </w:p>
@@ -1294,32 +1384,62 @@
           <w:tab w:val="left" w:pos="0"/>
         </w:tabs>
         <w:spacing w:after="0"/>
+        <w:rPr>
+          <w:color w:val="C00000"/>
+        </w:rPr>
       </w:pPr>
       <w:r>
+        <w:rPr>
+          <w:color w:val="C00000"/>
+        </w:rPr>
         <w:t xml:space="preserve">      </w:t>
       </w:r>
       <w:r>
+        <w:rPr>
+          <w:color w:val="C00000"/>
+        </w:rPr>
         <w:t>p</w:t>
       </w:r>
       <w:r>
+        <w:rPr>
+          <w:color w:val="C00000"/>
+        </w:rPr>
         <w:t>==</w:t>
       </w:r>
       <w:r>
+        <w:rPr>
+          <w:color w:val="C00000"/>
+        </w:rPr>
         <w:t>c</w:t>
       </w:r>
       <w:r>
+        <w:rPr>
+          <w:color w:val="C00000"/>
+        </w:rPr>
         <w:t>==</w:t>
       </w:r>
       <w:r>
+        <w:rPr>
+          <w:color w:val="C00000"/>
+        </w:rPr>
         <w:t>p</w:t>
       </w:r>
       <w:r>
+        <w:rPr>
+          <w:color w:val="C00000"/>
+        </w:rPr>
         <w:t xml:space="preserve"> the material cost</w:t>
       </w:r>
       <w:r>
+        <w:rPr>
+          <w:color w:val="C00000"/>
+        </w:rPr>
         <w:t xml:space="preserve"> </w:t>
       </w:r>
       <w:r>
+        <w:rPr>
+          <w:color w:val="C00000"/>
+        </w:rPr>
         <w:t>(in $) for one of these discs</w:t>
       </w:r>
     </w:p>
@@ -1329,17 +1449,27 @@
           <w:tab w:val="left" w:pos="0"/>
         </w:tabs>
         <w:spacing w:after="0"/>
+        <w:rPr>
+          <w:color w:val="C00000"/>
+        </w:rPr>
       </w:pPr>
       <w:r>
+        <w:rPr>
+          <w:color w:val="C00000"/>
+        </w:rPr>
         <w:t>Note: The Specific Gravity (density of the material/ density of water at 4</w:t>
       </w:r>
       <w:r>
         <w:rPr>
           <w:rFonts w:ascii="Calibri" w:hAnsi="Calibri" w:cs="Calibri"/>
+          <w:color w:val="C00000"/>
         </w:rPr>
         <w:t>°</w:t>
       </w:r>
       <w:r>
+        <w:rPr>
+          <w:color w:val="C00000"/>
+        </w:rPr>
         <w:t>C) for some materials are given below</w:t>
       </w:r>
     </w:p>
@@ -1349,6 +1479,9 @@
           <w:tab w:val="left" w:pos="0"/>
         </w:tabs>
         <w:spacing w:after="0"/>
+        <w:rPr>
+          <w:color w:val="C00000"/>
+        </w:rPr>
       </w:pPr>
     </w:p>
     <w:tbl>
@@ -1375,11 +1508,13 @@
               <w:jc w:val="center"/>
               <w:rPr>
                 <w:b/>
+                <w:color w:val="C00000"/>
               </w:rPr>
             </w:pPr>
             <w:r>
               <w:rPr>
                 <w:b/>
+                <w:color w:val="C00000"/>
               </w:rPr>
               <w:t>Material</w:t>
             </w:r>
@@ -1397,11 +1532,13 @@
               <w:jc w:val="center"/>
               <w:rPr>
                 <w:b/>
+                <w:color w:val="C00000"/>
               </w:rPr>
             </w:pPr>
             <w:r>
               <w:rPr>
                 <w:b/>
+                <w:color w:val="C00000"/>
               </w:rPr>
               <w:t>Specific Gravity</w:t>
             </w:r>
@@ -1419,8 +1556,14 @@
                 <w:tab w:val="left" w:pos="0"/>
               </w:tabs>
               <w:jc w:val="center"/>
+              <w:rPr>
+                <w:color w:val="C00000"/>
+              </w:rPr>
             </w:pPr>
             <w:r>
+              <w:rPr>
+                <w:color w:val="C00000"/>
+              </w:rPr>
               <w:t>Iron</w:t>
             </w:r>
           </w:p>
@@ -1435,8 +1578,14 @@
                 <w:tab w:val="left" w:pos="0"/>
               </w:tabs>
               <w:jc w:val="center"/>
+              <w:rPr>
+                <w:color w:val="C00000"/>
+              </w:rPr>
             </w:pPr>
             <w:r>
+              <w:rPr>
+                <w:color w:val="C00000"/>
+              </w:rPr>
               <w:t>7.86</w:t>
             </w:r>
           </w:p>
@@ -1453,8 +1602,14 @@
                 <w:tab w:val="left" w:pos="0"/>
               </w:tabs>
               <w:jc w:val="center"/>
+              <w:rPr>
+                <w:color w:val="C00000"/>
+              </w:rPr>
             </w:pPr>
             <w:r>
+              <w:rPr>
+                <w:color w:val="C00000"/>
+              </w:rPr>
               <w:t>Titanium</w:t>
             </w:r>
           </w:p>
@@ -1469,8 +1624,14 @@
                 <w:tab w:val="left" w:pos="0"/>
               </w:tabs>
               <w:jc w:val="center"/>
+              <w:rPr>
+                <w:color w:val="C00000"/>
+              </w:rPr>
             </w:pPr>
             <w:r>
+              <w:rPr>
+                <w:color w:val="C00000"/>
+              </w:rPr>
               <w:t>4.5</w:t>
             </w:r>
           </w:p>
@@ -1487,8 +1648,14 @@
                 <w:tab w:val="left" w:pos="0"/>
               </w:tabs>
               <w:jc w:val="center"/>
+              <w:rPr>
+                <w:color w:val="C00000"/>
+              </w:rPr>
             </w:pPr>
             <w:r>
+              <w:rPr>
+                <w:color w:val="C00000"/>
+              </w:rPr>
               <w:t>Aluminum</w:t>
             </w:r>
           </w:p>
@@ -1503,8 +1670,14 @@
                 <w:tab w:val="left" w:pos="0"/>
               </w:tabs>
               <w:jc w:val="center"/>
+              <w:rPr>
+                <w:color w:val="C00000"/>
+              </w:rPr>
             </w:pPr>
             <w:r>
+              <w:rPr>
+                <w:color w:val="C00000"/>
+              </w:rPr>
               <w:t>2.7</w:t>
             </w:r>
           </w:p>
@@ -1521,8 +1694,14 @@
                 <w:tab w:val="left" w:pos="0"/>
               </w:tabs>
               <w:jc w:val="center"/>
+              <w:rPr>
+                <w:color w:val="C00000"/>
+              </w:rPr>
             </w:pPr>
             <w:r>
+              <w:rPr>
+                <w:color w:val="C00000"/>
+              </w:rPr>
               <w:t>HDPE</w:t>
             </w:r>
           </w:p>
@@ -1537,8 +1716,14 @@
                 <w:tab w:val="left" w:pos="0"/>
               </w:tabs>
               <w:jc w:val="center"/>
+              <w:rPr>
+                <w:color w:val="C00000"/>
+              </w:rPr>
             </w:pPr>
             <w:r>
+              <w:rPr>
+                <w:color w:val="C00000"/>
+              </w:rPr>
               <w:t>0.95</w:t>
             </w:r>
           </w:p>
@@ -1552,6 +1737,16 @@
         </w:tabs>
         <w:spacing w:after="0"/>
       </w:pPr>
+    </w:p>
+    <w:p>
+      <w:pPr>
+        <w:tabs>
+          <w:tab w:val="left" w:pos="0"/>
+        </w:tabs>
+        <w:spacing w:after="0"/>
+      </w:pPr>
+      <w:bookmarkStart w:id="1" w:name="_GoBack"/>
+      <w:bookmarkEnd w:id="1"/>
     </w:p>
     <w:p>
       <w:pPr>
@@ -2616,7 +2811,7 @@
 </file>
 
 <file path=customXml/itemProps1.xml><?xml version="1.0" encoding="utf-8"?>
-<ds:datastoreItem xmlns:ds="http://schemas.openxmlformats.org/officeDocument/2006/customXml" ds:itemID="{684EA5B2-E5B1-4731-BB8D-5E9343075EF9}">
+<ds:datastoreItem xmlns:ds="http://schemas.openxmlformats.org/officeDocument/2006/customXml" ds:itemID="{0B39AFBF-0994-4E1C-BD77-A1163C080873}">
   <ds:schemaRefs>
     <ds:schemaRef ds:uri="http://schemas.openxmlformats.org/officeDocument/2006/bibliography"/>
   </ds:schemaRefs>

</xml_diff>

<commit_message>
Bought qrgames.org qrgame.org qrhomnework.org and qrhomework.com
Changed files to simplify the homework and game reference
</commit_message>
<xml_diff>
--- a/downloads/QR Game Template v500C.docx
+++ b/downloads/QR Game Template v500C.docx
@@ -16,15 +16,57 @@
         </w:rPr>
         <w:t xml:space="preserve"> </w:t>
       </w:r>
-      <w:hyperlink r:id="rId7" w:history="1">
-        <w:r>
-          <w:rPr>
-            <w:rStyle w:val="Hyperlink"/>
-            <w:rFonts w:ascii="Arial" w:hAnsi="Arial" w:cs="Arial"/>
-          </w:rPr>
-          <w:t>https://qrproblems.org</w:t>
-        </w:r>
-      </w:hyperlink>
+      <w:bookmarkStart w:id="1" w:name="_GoBack"/>
+      <w:bookmarkEnd w:id="1"/>
+      <w:r>
+        <w:rPr>
+          <w:rStyle w:val="Hyperlink"/>
+          <w:rFonts w:ascii="Arial" w:hAnsi="Arial" w:cs="Arial"/>
+        </w:rPr>
+        <w:fldChar w:fldCharType="begin"/>
+      </w:r>
+      <w:r>
+        <w:rPr>
+          <w:rStyle w:val="Hyperlink"/>
+          <w:rFonts w:ascii="Arial" w:hAnsi="Arial" w:cs="Arial"/>
+        </w:rPr>
+        <w:instrText xml:space="preserve"> HYPERLINK "</w:instrText>
+      </w:r>
+      <w:r>
+        <w:rPr>
+          <w:rStyle w:val="Hyperlink"/>
+          <w:rFonts w:ascii="Arial" w:hAnsi="Arial" w:cs="Arial"/>
+        </w:rPr>
+        <w:instrText>http://qrgames.org</w:instrText>
+      </w:r>
+      <w:r>
+        <w:rPr>
+          <w:rStyle w:val="Hyperlink"/>
+          <w:rFonts w:ascii="Arial" w:hAnsi="Arial" w:cs="Arial"/>
+        </w:rPr>
+        <w:instrText xml:space="preserve">" </w:instrText>
+      </w:r>
+      <w:r>
+        <w:rPr>
+          <w:rStyle w:val="Hyperlink"/>
+          <w:rFonts w:ascii="Arial" w:hAnsi="Arial" w:cs="Arial"/>
+        </w:rPr>
+        <w:fldChar w:fldCharType="separate"/>
+      </w:r>
+      <w:r>
+        <w:rPr>
+          <w:rStyle w:val="Hyperlink"/>
+          <w:rFonts w:ascii="Arial" w:hAnsi="Arial" w:cs="Arial"/>
+        </w:rPr>
+        <w:t>http://qrgames.org</w:t>
+      </w:r>
+      <w:r>
+        <w:rPr>
+          <w:rStyle w:val="Hyperlink"/>
+          <w:rFonts w:ascii="Arial" w:hAnsi="Arial" w:cs="Arial"/>
+        </w:rPr>
+        <w:fldChar w:fldCharType="end"/>
+      </w:r>
       <w:r>
         <w:rPr>
           <w:rFonts w:ascii="Arial" w:hAnsi="Arial" w:cs="Arial"/>
@@ -138,14 +180,12 @@
         </w:rPr>
         <w:t xml:space="preserve"> </w:t>
       </w:r>
-      <w:proofErr w:type="spellStart"/>
       <w:r>
         <w:rPr>
           <w:color w:val="385623" w:themeColor="accent6" w:themeShade="80"/>
         </w:rPr>
         <w:t>BringMN</w:t>
       </w:r>
-      <w:proofErr w:type="spellEnd"/>
       <w:r>
         <w:rPr>
           <w:color w:val="385623" w:themeColor="accent6" w:themeShade="80"/>
@@ -595,16 +635,8 @@
         <w:rPr>
           <w:color w:val="385623" w:themeColor="accent6" w:themeShade="80"/>
         </w:rPr>
-        <w:t xml:space="preserve">Replace the </w:t>
-      </w:r>
-      <w:proofErr w:type="spellStart"/>
-      <w:r>
-        <w:rPr>
-          <w:color w:val="385623" w:themeColor="accent6" w:themeShade="80"/>
-        </w:rPr>
-        <w:t>varname</w:t>
-      </w:r>
-      <w:proofErr w:type="spellEnd"/>
+        <w:t>Replace the varname</w:t>
+      </w:r>
       <w:r>
         <w:rPr>
           <w:color w:val="385623" w:themeColor="accent6" w:themeShade="80"/>
@@ -678,21 +710,7 @@
         <w:rPr>
           <w:color w:val="385623" w:themeColor="accent6" w:themeShade="80"/>
         </w:rPr>
-        <w:t xml:space="preserve">) solve the problem – see </w:t>
-      </w:r>
-      <w:proofErr w:type="spellStart"/>
-      <w:r>
-        <w:rPr>
-          <w:color w:val="385623" w:themeColor="accent6" w:themeShade="80"/>
-        </w:rPr>
-        <w:t>QRPsolve</w:t>
-      </w:r>
-      <w:proofErr w:type="spellEnd"/>
-      <w:r>
-        <w:rPr>
-          <w:color w:val="385623" w:themeColor="accent6" w:themeShade="80"/>
-        </w:rPr>
-        <w:t xml:space="preserve"> template for directions on this.  </w:t>
+        <w:t xml:space="preserve">) solve the problem – see QRPsolve template for directions on this.  </w:t>
       </w:r>
     </w:p>
     <w:p>
@@ -733,19 +751,11 @@
         </w:rPr>
         <w:t xml:space="preserve">required files to </w:t>
       </w:r>
-      <w:proofErr w:type="spellStart"/>
-      <w:r>
-        <w:rPr>
-          <w:color w:val="385623" w:themeColor="accent6" w:themeShade="80"/>
-        </w:rPr>
-        <w:t>QRPproblems</w:t>
-      </w:r>
-      <w:proofErr w:type="spellEnd"/>
-      <w:r>
-        <w:rPr>
-          <w:color w:val="385623" w:themeColor="accent6" w:themeShade="80"/>
-        </w:rPr>
-        <w:t xml:space="preserve"> web site and </w:t>
+      <w:r>
+        <w:rPr>
+          <w:color w:val="385623" w:themeColor="accent6" w:themeShade="80"/>
+        </w:rPr>
+        <w:t xml:space="preserve">QRPproblems web site and </w:t>
       </w:r>
       <w:r>
         <w:rPr>
@@ -781,21 +791,7 @@
         <w:rPr>
           <w:color w:val="385623" w:themeColor="accent6" w:themeShade="80"/>
         </w:rPr>
-        <w:t xml:space="preserve"> – it is colored </w:t>
-      </w:r>
-      <w:proofErr w:type="gramStart"/>
-      <w:r>
-        <w:rPr>
-          <w:color w:val="385623" w:themeColor="accent6" w:themeShade="80"/>
-        </w:rPr>
-        <w:t>red</w:t>
-      </w:r>
-      <w:proofErr w:type="gramEnd"/>
-      <w:r>
-        <w:rPr>
-          <w:color w:val="385623" w:themeColor="accent6" w:themeShade="80"/>
-        </w:rPr>
-        <w:t xml:space="preserve"> so you remember to delete it</w:t>
+        <w:t xml:space="preserve"> – it is colored red so you remember to delete it</w:t>
       </w:r>
       <w:r>
         <w:rPr>
@@ -1745,8 +1741,6 @@
         </w:tabs>
         <w:spacing w:after="0"/>
       </w:pPr>
-      <w:bookmarkStart w:id="1" w:name="_GoBack"/>
-      <w:bookmarkEnd w:id="1"/>
     </w:p>
     <w:p>
       <w:pPr>
@@ -1763,7 +1757,7 @@
       </w:r>
     </w:p>
     <w:sectPr>
-      <w:headerReference w:type="first" r:id="rId8"/>
+      <w:headerReference w:type="first" r:id="rId7"/>
       <w:pgSz w:w="12240" w:h="15840"/>
       <w:pgMar w:top="1440" w:right="1080" w:bottom="1440" w:left="1080" w:header="720" w:footer="720" w:gutter="0"/>
       <w:cols w:space="720"/>
@@ -2811,7 +2805,7 @@
 </file>
 
 <file path=customXml/itemProps1.xml><?xml version="1.0" encoding="utf-8"?>
-<ds:datastoreItem xmlns:ds="http://schemas.openxmlformats.org/officeDocument/2006/customXml" ds:itemID="{0B39AFBF-0994-4E1C-BD77-A1163C080873}">
+<ds:datastoreItem xmlns:ds="http://schemas.openxmlformats.org/officeDocument/2006/customXml" ds:itemID="{9B6CB143-5719-4585-82E3-0D5F90C7CA71}">
   <ds:schemaRefs>
     <ds:schemaRef ds:uri="http://schemas.openxmlformats.org/officeDocument/2006/bibliography"/>
   </ds:schemaRefs>

</xml_diff>

<commit_message>
got rid of the https desination from qrgames.org href
</commit_message>
<xml_diff>
--- a/downloads/QR Game Template v500C.docx
+++ b/downloads/QR Game Template v500C.docx
@@ -16,6 +16,41 @@
         </w:rPr>
         <w:t xml:space="preserve"> </w:t>
       </w:r>
+      <w:r>
+        <w:rPr>
+          <w:rStyle w:val="Hyperlink"/>
+          <w:rFonts w:ascii="Arial" w:hAnsi="Arial" w:cs="Arial"/>
+        </w:rPr>
+        <w:fldChar w:fldCharType="begin"/>
+      </w:r>
+      <w:r>
+        <w:rPr>
+          <w:rStyle w:val="Hyperlink"/>
+          <w:rFonts w:ascii="Arial" w:hAnsi="Arial" w:cs="Arial"/>
+        </w:rPr>
+        <w:instrText xml:space="preserve"> HYPERLINK "</w:instrText>
+      </w:r>
+      <w:r>
+        <w:rPr>
+          <w:rStyle w:val="Hyperlink"/>
+          <w:rFonts w:ascii="Arial" w:hAnsi="Arial" w:cs="Arial"/>
+        </w:rPr>
+        <w:instrText>http://qrgames.org</w:instrText>
+      </w:r>
+      <w:r>
+        <w:rPr>
+          <w:rStyle w:val="Hyperlink"/>
+          <w:rFonts w:ascii="Arial" w:hAnsi="Arial" w:cs="Arial"/>
+        </w:rPr>
+        <w:instrText xml:space="preserve">" </w:instrText>
+      </w:r>
+      <w:r>
+        <w:rPr>
+          <w:rStyle w:val="Hyperlink"/>
+          <w:rFonts w:ascii="Arial" w:hAnsi="Arial" w:cs="Arial"/>
+        </w:rPr>
+        <w:fldChar w:fldCharType="separate"/>
+      </w:r>
       <w:bookmarkStart w:id="1" w:name="_GoBack"/>
       <w:bookmarkEnd w:id="1"/>
       <w:r>
@@ -23,42 +58,7 @@
           <w:rStyle w:val="Hyperlink"/>
           <w:rFonts w:ascii="Arial" w:hAnsi="Arial" w:cs="Arial"/>
         </w:rPr>
-        <w:fldChar w:fldCharType="begin"/>
-      </w:r>
-      <w:r>
-        <w:rPr>
-          <w:rStyle w:val="Hyperlink"/>
-          <w:rFonts w:ascii="Arial" w:hAnsi="Arial" w:cs="Arial"/>
-        </w:rPr>
-        <w:instrText xml:space="preserve"> HYPERLINK "</w:instrText>
-      </w:r>
-      <w:r>
-        <w:rPr>
-          <w:rStyle w:val="Hyperlink"/>
-          <w:rFonts w:ascii="Arial" w:hAnsi="Arial" w:cs="Arial"/>
-        </w:rPr>
-        <w:instrText>http://qrgames.org</w:instrText>
-      </w:r>
-      <w:r>
-        <w:rPr>
-          <w:rStyle w:val="Hyperlink"/>
-          <w:rFonts w:ascii="Arial" w:hAnsi="Arial" w:cs="Arial"/>
-        </w:rPr>
-        <w:instrText xml:space="preserve">" </w:instrText>
-      </w:r>
-      <w:r>
-        <w:rPr>
-          <w:rStyle w:val="Hyperlink"/>
-          <w:rFonts w:ascii="Arial" w:hAnsi="Arial" w:cs="Arial"/>
-        </w:rPr>
-        <w:fldChar w:fldCharType="separate"/>
-      </w:r>
-      <w:r>
-        <w:rPr>
-          <w:rStyle w:val="Hyperlink"/>
-          <w:rFonts w:ascii="Arial" w:hAnsi="Arial" w:cs="Arial"/>
-        </w:rPr>
-        <w:t>http://qrgames.org</w:t>
+        <w:t>qrgames.org</w:t>
       </w:r>
       <w:r>
         <w:rPr>
@@ -180,12 +180,14 @@
         </w:rPr>
         <w:t xml:space="preserve"> </w:t>
       </w:r>
+      <w:proofErr w:type="spellStart"/>
       <w:r>
         <w:rPr>
           <w:color w:val="385623" w:themeColor="accent6" w:themeShade="80"/>
         </w:rPr>
         <w:t>BringMN</w:t>
       </w:r>
+      <w:proofErr w:type="spellEnd"/>
       <w:r>
         <w:rPr>
           <w:color w:val="385623" w:themeColor="accent6" w:themeShade="80"/>
@@ -391,7 +393,21 @@
         <w:rPr>
           <w:color w:val="000000" w:themeColor="text1"/>
         </w:rPr>
-        <w:t>##varname,g1_</w:t>
+        <w:t>##</w:t>
+      </w:r>
+      <w:proofErr w:type="gramStart"/>
+      <w:r>
+        <w:rPr>
+          <w:color w:val="000000" w:themeColor="text1"/>
+        </w:rPr>
+        <w:t>varname,g</w:t>
+      </w:r>
+      <w:proofErr w:type="gramEnd"/>
+      <w:r>
+        <w:rPr>
+          <w:color w:val="000000" w:themeColor="text1"/>
+        </w:rPr>
+        <w:t>1_</w:t>
       </w:r>
       <w:r>
         <w:rPr>
@@ -497,7 +513,21 @@
         <w:rPr>
           <w:color w:val="000000" w:themeColor="text1"/>
         </w:rPr>
-        <w:t xml:space="preserve"> ##varname,g2_</w:t>
+        <w:t xml:space="preserve"> ##</w:t>
+      </w:r>
+      <w:proofErr w:type="gramStart"/>
+      <w:r>
+        <w:rPr>
+          <w:color w:val="000000" w:themeColor="text1"/>
+        </w:rPr>
+        <w:t>varname,g</w:t>
+      </w:r>
+      <w:proofErr w:type="gramEnd"/>
+      <w:r>
+        <w:rPr>
+          <w:color w:val="000000" w:themeColor="text1"/>
+        </w:rPr>
+        <w:t>2_</w:t>
       </w:r>
       <w:r>
         <w:rPr>
@@ -599,7 +629,21 @@
         <w:rPr>
           <w:color w:val="000000" w:themeColor="text1"/>
         </w:rPr>
-        <w:t xml:space="preserve"> ##varname,g3_</w:t>
+        <w:t xml:space="preserve"> ##</w:t>
+      </w:r>
+      <w:proofErr w:type="gramStart"/>
+      <w:r>
+        <w:rPr>
+          <w:color w:val="000000" w:themeColor="text1"/>
+        </w:rPr>
+        <w:t>varname,g</w:t>
+      </w:r>
+      <w:proofErr w:type="gramEnd"/>
+      <w:r>
+        <w:rPr>
+          <w:color w:val="000000" w:themeColor="text1"/>
+        </w:rPr>
+        <w:t>3_</w:t>
       </w:r>
       <w:r>
         <w:rPr>
@@ -635,8 +679,16 @@
         <w:rPr>
           <w:color w:val="385623" w:themeColor="accent6" w:themeShade="80"/>
         </w:rPr>
-        <w:t>Replace the varname</w:t>
-      </w:r>
+        <w:t xml:space="preserve">Replace the </w:t>
+      </w:r>
+      <w:proofErr w:type="spellStart"/>
+      <w:r>
+        <w:rPr>
+          <w:color w:val="385623" w:themeColor="accent6" w:themeShade="80"/>
+        </w:rPr>
+        <w:t>varname</w:t>
+      </w:r>
+      <w:proofErr w:type="spellEnd"/>
       <w:r>
         <w:rPr>
           <w:color w:val="385623" w:themeColor="accent6" w:themeShade="80"/>
@@ -710,7 +762,21 @@
         <w:rPr>
           <w:color w:val="385623" w:themeColor="accent6" w:themeShade="80"/>
         </w:rPr>
-        <w:t xml:space="preserve">) solve the problem – see QRPsolve template for directions on this.  </w:t>
+        <w:t xml:space="preserve">) solve the problem – see </w:t>
+      </w:r>
+      <w:proofErr w:type="spellStart"/>
+      <w:r>
+        <w:rPr>
+          <w:color w:val="385623" w:themeColor="accent6" w:themeShade="80"/>
+        </w:rPr>
+        <w:t>QRPsolve</w:t>
+      </w:r>
+      <w:proofErr w:type="spellEnd"/>
+      <w:r>
+        <w:rPr>
+          <w:color w:val="385623" w:themeColor="accent6" w:themeShade="80"/>
+        </w:rPr>
+        <w:t xml:space="preserve"> template for directions on this.  </w:t>
       </w:r>
     </w:p>
     <w:p>
@@ -751,11 +817,19 @@
         </w:rPr>
         <w:t xml:space="preserve">required files to </w:t>
       </w:r>
-      <w:r>
-        <w:rPr>
-          <w:color w:val="385623" w:themeColor="accent6" w:themeShade="80"/>
-        </w:rPr>
-        <w:t xml:space="preserve">QRPproblems web site and </w:t>
+      <w:proofErr w:type="spellStart"/>
+      <w:r>
+        <w:rPr>
+          <w:color w:val="385623" w:themeColor="accent6" w:themeShade="80"/>
+        </w:rPr>
+        <w:t>QRPproblems</w:t>
+      </w:r>
+      <w:proofErr w:type="spellEnd"/>
+      <w:r>
+        <w:rPr>
+          <w:color w:val="385623" w:themeColor="accent6" w:themeShade="80"/>
+        </w:rPr>
+        <w:t xml:space="preserve"> web site and </w:t>
       </w:r>
       <w:r>
         <w:rPr>
@@ -791,7 +865,21 @@
         <w:rPr>
           <w:color w:val="385623" w:themeColor="accent6" w:themeShade="80"/>
         </w:rPr>
-        <w:t xml:space="preserve"> – it is colored red so you remember to delete it</w:t>
+        <w:t xml:space="preserve"> – it is colored </w:t>
+      </w:r>
+      <w:proofErr w:type="gramStart"/>
+      <w:r>
+        <w:rPr>
+          <w:color w:val="385623" w:themeColor="accent6" w:themeShade="80"/>
+        </w:rPr>
+        <w:t>red</w:t>
+      </w:r>
+      <w:proofErr w:type="gramEnd"/>
+      <w:r>
+        <w:rPr>
+          <w:color w:val="385623" w:themeColor="accent6" w:themeShade="80"/>
+        </w:rPr>
+        <w:t xml:space="preserve"> so you remember to delete it</w:t>
       </w:r>
       <w:r>
         <w:rPr>
@@ -968,7 +1056,21 @@
         <w:rPr>
           <w:color w:val="C00000"/>
         </w:rPr>
-        <w:t xml:space="preserve"> ##material,g1_</w:t>
+        <w:t xml:space="preserve"> ##</w:t>
+      </w:r>
+      <w:proofErr w:type="gramStart"/>
+      <w:r>
+        <w:rPr>
+          <w:color w:val="C00000"/>
+        </w:rPr>
+        <w:t>material,g</w:t>
+      </w:r>
+      <w:proofErr w:type="gramEnd"/>
+      <w:r>
+        <w:rPr>
+          <w:color w:val="C00000"/>
+        </w:rPr>
+        <w:t>1_</w:t>
       </w:r>
       <w:r>
         <w:rPr>
@@ -1214,6 +1316,7 @@
         </w:rPr>
         <w:t xml:space="preserve"> ##</w:t>
       </w:r>
+      <w:proofErr w:type="gramStart"/>
       <w:r>
         <w:rPr>
           <w:color w:val="C00000"/>
@@ -1224,7 +1327,14 @@
         <w:rPr>
           <w:color w:val="C00000"/>
         </w:rPr>
-        <w:t>,g3_</w:t>
+        <w:t>,g</w:t>
+      </w:r>
+      <w:proofErr w:type="gramEnd"/>
+      <w:r>
+        <w:rPr>
+          <w:color w:val="C00000"/>
+        </w:rPr>
+        <w:t>3_</w:t>
       </w:r>
       <w:r>
         <w:rPr>
@@ -2805,7 +2915,7 @@
 </file>
 
 <file path=customXml/itemProps1.xml><?xml version="1.0" encoding="utf-8"?>
-<ds:datastoreItem xmlns:ds="http://schemas.openxmlformats.org/officeDocument/2006/customXml" ds:itemID="{9B6CB143-5719-4585-82E3-0D5F90C7CA71}">
+<ds:datastoreItem xmlns:ds="http://schemas.openxmlformats.org/officeDocument/2006/customXml" ds:itemID="{BBE02911-46E3-497E-A5ED-8CF0B5069E4B}">
   <ds:schemaRefs>
     <ds:schemaRef ds:uri="http://schemas.openxmlformats.org/officeDocument/2006/bibliography"/>
   </ds:schemaRefs>

</xml_diff>